<commit_message>
stan po zajeciach 18.03
jednego use case'a zrobilismy
</commit_message>
<xml_diff>
--- a/IO - Big Burgers v0.1.docx
+++ b/IO - Big Burgers v0.1.docx
@@ -3058,7 +3058,7 @@
         </w:rPr>
         <w:t xml:space="preserve">Wersjonowanie kodu – </w:t>
       </w:r>
-      <w:hyperlink r:id="rId6" w:history="1">
+      <w:hyperlink r:id="rId8" w:history="1">
         <w:r>
           <w:rPr>
             <w:rStyle w:val="Hipercze"/>
@@ -3091,7 +3091,7 @@
         </w:rPr>
         <w:t xml:space="preserve">System obsługi defektów – </w:t>
       </w:r>
-      <w:hyperlink r:id="rId7" w:history="1">
+      <w:hyperlink r:id="rId9" w:history="1">
         <w:r>
           <w:rPr>
             <w:rStyle w:val="Hipercze"/>
@@ -3980,19 +3980,7 @@
               <w:rPr>
                 <w:lang w:val="pl-PL"/>
               </w:rPr>
-              <w:t>-</w:t>
-            </w:r>
-            <w:r>
-              <w:rPr>
-                <w:lang w:val="pl-PL"/>
-              </w:rPr>
-              <w:t>Poprawienie</w:t>
-            </w:r>
-            <w:r>
-              <w:rPr>
-                <w:lang w:val="pl-PL"/>
-              </w:rPr>
-              <w:t xml:space="preserve"> pozycji organizacji na rynku.</w:t>
+              <w:t>-Poprawienie pozycji organizacji na rynku.</w:t>
             </w:r>
           </w:p>
           <w:p>
@@ -4265,11 +4253,6 @@
           <w:lang w:val="pl-PL"/>
         </w:rPr>
         <w:tab/>
-      </w:r>
-      <w:r>
-        <w:rPr>
-          <w:lang w:val="pl-PL"/>
-        </w:rPr>
         <w:t>Cel biznesowy</w:t>
       </w:r>
     </w:p>
@@ -5200,13 +5183,46 @@
         <w:rPr>
           <w:lang w:val="pl-PL"/>
         </w:rPr>
-        <w:t xml:space="preserve"> – firma działa na terenie Rzeczypospolitej Polskiej</w:t>
+        <w:t xml:space="preserve"> </w:t>
+      </w:r>
+      <w:bookmarkStart w:id="10" w:name="_Hlk161666761"/>
+      <w:r>
+        <w:rPr>
+          <w:lang w:val="pl-PL"/>
+        </w:rPr>
+        <w:t>– firma działa na terenie Rzeczypospolitej Polskiej</w:t>
       </w:r>
       <w:r>
         <w:rPr>
           <w:lang w:val="pl-PL"/>
         </w:rPr>
         <w:t xml:space="preserve"> w związku z czym ma taki obowiązek.</w:t>
+      </w:r>
+      <w:bookmarkEnd w:id="10"/>
+    </w:p>
+    <w:p>
+      <w:pPr>
+        <w:rPr>
+          <w:lang w:val="pl-PL"/>
+        </w:rPr>
+      </w:pPr>
+      <w:r>
+        <w:rPr>
+          <w:lang w:val="pl-PL"/>
+        </w:rPr>
+        <w:t>Stan restauracji jest zgodny z przepisami sanitarno-epidemiologicznymi</w:t>
+      </w:r>
+      <w:r>
+        <w:rPr>
+          <w:lang w:val="pl-PL"/>
+        </w:rPr>
+        <w:t xml:space="preserve"> </w:t>
+      </w:r>
+      <w:r>
+        <w:rPr>
+          <w:lang w:val="pl-PL"/>
+        </w:rPr>
+        <w:t>– firma działa na terenie Rzeczypospolitej Polskiej w związku z czym ma taki obowiązek.</w:t>
       </w:r>
     </w:p>
     <w:p>
@@ -5220,14 +5236,14 @@
           <w:lang w:val="pl-PL"/>
         </w:rPr>
       </w:pPr>
-      <w:bookmarkStart w:id="10" w:name="_Toc1976802"/>
+      <w:bookmarkStart w:id="11" w:name="_Toc1976802"/>
       <w:r>
         <w:rPr>
           <w:lang w:val="pl-PL"/>
         </w:rPr>
         <w:t>Wymagania funkcjonalne</w:t>
       </w:r>
-      <w:bookmarkEnd w:id="10"/>
+      <w:bookmarkEnd w:id="11"/>
     </w:p>
     <w:p>
       <w:pPr>
@@ -5395,14 +5411,14 @@
           <w:lang w:val="pl-PL"/>
         </w:rPr>
       </w:pPr>
-      <w:bookmarkStart w:id="11" w:name="_Ref413828923"/>
+      <w:bookmarkStart w:id="12" w:name="_Ref413828923"/>
       <w:r>
         <w:rPr>
           <w:lang w:val="pl-PL"/>
         </w:rPr>
         <w:t>Diagramy przypadków użycia</w:t>
       </w:r>
-      <w:bookmarkEnd w:id="11"/>
+      <w:bookmarkEnd w:id="12"/>
     </w:p>
     <w:p>
       <w:pPr>
@@ -5455,6 +5471,12 @@
           <w:lang w:val="pl-PL"/>
         </w:rPr>
         <w:t xml:space="preserve"> przypadków użycia – przypadku zespołów 3-osobowych i większych, proporcjonalnie więcej</w:t>
+      </w:r>
+      <w:r>
+        <w:rPr>
+          <w:lang w:val="pl-PL"/>
+        </w:rPr>
+        <w:t xml:space="preserve"> - 8</w:t>
       </w:r>
     </w:p>
     <w:p>
@@ -5774,6 +5796,7 @@
           <w:i/>
           <w:lang w:val="pl-PL"/>
         </w:rPr>
+        <w:lastRenderedPageBreak/>
         <w:t>Elementy od warunków początkowych do końca mogą być grupowane, tj. specyfikacja pojedynczego przypadku użycia może zawierać:</w:t>
       </w:r>
     </w:p>
@@ -5790,25 +5813,1301 @@
           <w:i/>
           <w:lang w:val="pl-PL"/>
         </w:rPr>
+        <w:t>- pojedynczy przebieg działań (scenariusz główny) oraz ew. scenariusze alternatywne, albo</w:t>
+      </w:r>
+    </w:p>
+    <w:p>
+      <w:pPr>
+        <w:ind w:left="1080"/>
+        <w:rPr>
+          <w:i/>
+          <w:lang w:val="pl-PL"/>
+        </w:rPr>
+      </w:pPr>
+      <w:r>
+        <w:rPr>
+          <w:i/>
+          <w:lang w:val="pl-PL"/>
+        </w:rPr>
+        <w:t>- wiele przebiegów głównych wraz z ew. scenariuszami alternatywnymi – wtedy każdy z przebiegów głównych powinien być opisany wg tych punktów (od warunków początkowych do końca).</w:t>
+      </w:r>
+    </w:p>
+    <w:p>
+      <w:pPr>
+        <w:ind w:left="1080"/>
+        <w:rPr>
+          <w:i/>
+          <w:lang w:val="pl-PL"/>
+        </w:rPr>
+      </w:pPr>
+    </w:p>
+    <w:p>
+      <w:pPr>
+        <w:jc w:val="left"/>
+        <w:rPr>
+          <w:iCs/>
+          <w:lang w:val="pl-PL"/>
+        </w:rPr>
+      </w:pPr>
+    </w:p>
+    <w:p>
+      <w:pPr>
+        <w:pStyle w:val="Akapitzlist"/>
+        <w:numPr>
+          <w:ilvl w:val="0"/>
+          <w:numId w:val="13"/>
+        </w:numPr>
+        <w:jc w:val="left"/>
+        <w:rPr>
+          <w:iCs/>
+          <w:lang w:val="pl-PL"/>
+        </w:rPr>
+      </w:pPr>
+      <w:r>
+        <w:rPr>
+          <w:iCs/>
+          <w:lang w:val="pl-PL"/>
+        </w:rPr>
+        <w:t>Złóż zamówienie</w:t>
+      </w:r>
+    </w:p>
+    <w:p>
+      <w:pPr>
+        <w:jc w:val="left"/>
+        <w:rPr>
+          <w:iCs/>
+          <w:lang w:val="pl-PL"/>
+        </w:rPr>
+      </w:pPr>
+    </w:p>
+    <w:p>
+      <w:pPr>
+        <w:jc w:val="left"/>
+        <w:rPr>
+          <w:iCs/>
+          <w:lang w:val="pl-PL"/>
+        </w:rPr>
+      </w:pPr>
+      <w:r>
+        <w:rPr>
+          <w:iCs/>
+          <w:lang w:val="pl-PL"/>
+        </w:rPr>
+        <w:t xml:space="preserve">Jest to proces kluczowy w funkcjonowaniu restauracji. Optymalizacja tego procesu, z wykorzystaniem tworzonego systemu, wpłynie na wzrost dochodów restauracji. </w:t>
+      </w:r>
+    </w:p>
+    <w:p>
+      <w:pPr>
+        <w:jc w:val="left"/>
+        <w:rPr>
+          <w:iCs/>
+          <w:lang w:val="pl-PL"/>
+        </w:rPr>
+      </w:pPr>
+    </w:p>
+    <w:p>
+      <w:pPr>
+        <w:jc w:val="left"/>
+        <w:rPr>
+          <w:iCs/>
+          <w:lang w:val="pl-PL"/>
+        </w:rPr>
+      </w:pPr>
+      <w:r>
+        <w:rPr>
+          <w:iCs/>
+          <w:lang w:val="pl-PL"/>
+        </w:rPr>
+        <w:t>Użytkownikami tej funkcjonalności są:</w:t>
+      </w:r>
+    </w:p>
+    <w:p>
+      <w:pPr>
+        <w:jc w:val="left"/>
+        <w:rPr>
+          <w:iCs/>
+          <w:lang w:val="pl-PL"/>
+        </w:rPr>
+      </w:pPr>
+      <w:r>
+        <w:rPr>
+          <w:iCs/>
+          <w:lang w:val="pl-PL"/>
+        </w:rPr>
+        <w:t>- klient składający zamówienie</w:t>
+      </w:r>
+    </w:p>
+    <w:p>
+      <w:pPr>
+        <w:jc w:val="left"/>
+        <w:rPr>
+          <w:iCs/>
+          <w:lang w:val="pl-PL"/>
+        </w:rPr>
+      </w:pPr>
+      <w:r>
+        <w:rPr>
+          <w:iCs/>
+          <w:lang w:val="pl-PL"/>
+        </w:rPr>
+        <w:t>-</w:t>
+      </w:r>
+      <w:r>
+        <w:rPr>
+          <w:iCs/>
+          <w:lang w:val="pl-PL"/>
+        </w:rPr>
+        <w:t xml:space="preserve"> </w:t>
+      </w:r>
+      <w:r>
+        <w:rPr>
+          <w:iCs/>
+          <w:lang w:val="pl-PL"/>
+        </w:rPr>
+        <w:t>pracownik</w:t>
+      </w:r>
+      <w:r>
+        <w:rPr>
+          <w:iCs/>
+          <w:lang w:val="pl-PL"/>
+        </w:rPr>
+        <w:t xml:space="preserve"> przyjmujący zamówienie</w:t>
+      </w:r>
+    </w:p>
+    <w:p>
+      <w:pPr>
+        <w:jc w:val="left"/>
+        <w:rPr>
+          <w:iCs/>
+          <w:lang w:val="pl-PL"/>
+        </w:rPr>
+      </w:pPr>
+    </w:p>
+    <w:p>
+      <w:pPr>
+        <w:jc w:val="left"/>
+        <w:rPr>
+          <w:iCs/>
+          <w:lang w:val="pl-PL"/>
+        </w:rPr>
+      </w:pPr>
+      <w:r>
+        <w:rPr>
+          <w:iCs/>
+          <w:lang w:val="pl-PL"/>
+        </w:rPr>
+        <w:t>Warunki początkowe:</w:t>
+      </w:r>
+    </w:p>
+    <w:p>
+      <w:pPr>
+        <w:jc w:val="left"/>
+        <w:rPr>
+          <w:iCs/>
+          <w:lang w:val="pl-PL"/>
+        </w:rPr>
+      </w:pPr>
+      <w:r>
+        <w:rPr>
+          <w:iCs/>
+          <w:lang w:val="pl-PL"/>
+        </w:rPr>
+        <w:t>Restauracja jest otwarta, są w niej pracownicy umiejący obsługiwać oprogramowanie, wszystkie produkty są na stanie, potencjalny klient posiada środki w ilości dostatecznej do opłacenia zamówienia</w:t>
+      </w:r>
+    </w:p>
+    <w:p>
+      <w:pPr>
+        <w:jc w:val="left"/>
+        <w:rPr>
+          <w:iCs/>
+          <w:lang w:val="pl-PL"/>
+        </w:rPr>
+      </w:pPr>
+    </w:p>
+    <w:p>
+      <w:pPr>
+        <w:jc w:val="left"/>
+        <w:rPr>
+          <w:iCs/>
+          <w:lang w:val="pl-PL"/>
+        </w:rPr>
+      </w:pPr>
+      <w:r>
+        <w:rPr>
+          <w:iCs/>
+          <w:lang w:val="pl-PL"/>
+        </w:rPr>
+        <w:t>Scenariusz główny</w:t>
+      </w:r>
+      <w:r>
+        <w:rPr>
+          <w:iCs/>
+          <w:lang w:val="pl-PL"/>
+        </w:rPr>
+        <w:t xml:space="preserve"> (bezproblemowa</w:t>
+      </w:r>
+      <w:r>
+        <w:rPr>
+          <w:iCs/>
+          <w:lang w:val="pl-PL"/>
+        </w:rPr>
+        <w:t xml:space="preserve"> pomyślna</w:t>
+      </w:r>
+      <w:r>
+        <w:rPr>
+          <w:iCs/>
+          <w:lang w:val="pl-PL"/>
+        </w:rPr>
+        <w:t xml:space="preserve"> realizacja zamówienia)</w:t>
+      </w:r>
+      <w:r>
+        <w:rPr>
+          <w:iCs/>
+          <w:lang w:val="pl-PL"/>
+        </w:rPr>
+        <w:t>:</w:t>
+      </w:r>
+    </w:p>
+    <w:p>
+      <w:pPr>
+        <w:pStyle w:val="Akapitzlist"/>
+        <w:numPr>
+          <w:ilvl w:val="0"/>
+          <w:numId w:val="14"/>
+        </w:numPr>
+        <w:jc w:val="left"/>
+        <w:rPr>
+          <w:iCs/>
+          <w:lang w:val="pl-PL"/>
+        </w:rPr>
+      </w:pPr>
+      <w:r>
+        <w:rPr>
+          <w:iCs/>
+          <w:lang w:val="pl-PL"/>
+        </w:rPr>
+        <w:t>Klient, chcący złożyć zamówienie, podchodzi do lady</w:t>
+      </w:r>
+    </w:p>
+    <w:p>
+      <w:pPr>
+        <w:pStyle w:val="Akapitzlist"/>
+        <w:numPr>
+          <w:ilvl w:val="0"/>
+          <w:numId w:val="14"/>
+        </w:numPr>
+        <w:jc w:val="left"/>
+        <w:rPr>
+          <w:iCs/>
+          <w:lang w:val="pl-PL"/>
+        </w:rPr>
+      </w:pPr>
+      <w:r>
+        <w:rPr>
+          <w:iCs/>
+          <w:lang w:val="pl-PL"/>
+        </w:rPr>
+        <w:t>Klient przekazuje kasjerowi zawartość swojego zamówienia</w:t>
+      </w:r>
+    </w:p>
+    <w:p>
+      <w:pPr>
+        <w:pStyle w:val="Akapitzlist"/>
+        <w:numPr>
+          <w:ilvl w:val="0"/>
+          <w:numId w:val="14"/>
+        </w:numPr>
+        <w:jc w:val="left"/>
+        <w:rPr>
+          <w:iCs/>
+          <w:lang w:val="pl-PL"/>
+        </w:rPr>
+      </w:pPr>
+      <w:r>
+        <w:rPr>
+          <w:iCs/>
+          <w:lang w:val="pl-PL"/>
+        </w:rPr>
+        <w:t xml:space="preserve">Oprogramowanie wyświetla dostępne produkty kasjerowi, który </w:t>
+      </w:r>
+      <w:r>
+        <w:rPr>
+          <w:iCs/>
+          <w:lang w:val="pl-PL"/>
+        </w:rPr>
+        <w:t xml:space="preserve">dodaje </w:t>
+      </w:r>
+      <w:r>
+        <w:rPr>
+          <w:iCs/>
+          <w:lang w:val="pl-PL"/>
+        </w:rPr>
+        <w:t>do zamówienia, te z nich, które zostały zamówione przez klienta</w:t>
+      </w:r>
+    </w:p>
+    <w:p>
+      <w:pPr>
+        <w:pStyle w:val="Akapitzlist"/>
+        <w:numPr>
+          <w:ilvl w:val="0"/>
+          <w:numId w:val="14"/>
+        </w:numPr>
+        <w:jc w:val="left"/>
+        <w:rPr>
+          <w:iCs/>
+          <w:lang w:val="pl-PL"/>
+        </w:rPr>
+      </w:pPr>
+      <w:r>
+        <w:rPr>
+          <w:iCs/>
+          <w:lang w:val="pl-PL"/>
+        </w:rPr>
+        <w:t>Oprogramowanie wyświetla k</w:t>
+      </w:r>
+      <w:r>
+        <w:rPr>
+          <w:iCs/>
+          <w:lang w:val="pl-PL"/>
+        </w:rPr>
+        <w:t>lient</w:t>
+      </w:r>
+      <w:r>
+        <w:rPr>
+          <w:iCs/>
+          <w:lang w:val="pl-PL"/>
+        </w:rPr>
+        <w:t>owi zawartość zamówienia.</w:t>
+      </w:r>
+    </w:p>
+    <w:p>
+      <w:pPr>
+        <w:pStyle w:val="Akapitzlist"/>
+        <w:numPr>
+          <w:ilvl w:val="0"/>
+          <w:numId w:val="14"/>
+        </w:numPr>
+        <w:jc w:val="left"/>
+        <w:rPr>
+          <w:iCs/>
+          <w:lang w:val="pl-PL"/>
+        </w:rPr>
+      </w:pPr>
+      <w:r>
+        <w:rPr>
+          <w:iCs/>
+          <w:lang w:val="pl-PL"/>
+        </w:rPr>
+        <w:t>Klient</w:t>
+      </w:r>
+      <w:r>
+        <w:rPr>
+          <w:iCs/>
+          <w:lang w:val="pl-PL"/>
+        </w:rPr>
+        <w:t xml:space="preserve"> potwierdza zgodność zamówienia</w:t>
+      </w:r>
+    </w:p>
+    <w:p>
+      <w:pPr>
+        <w:pStyle w:val="Akapitzlist"/>
+        <w:numPr>
+          <w:ilvl w:val="0"/>
+          <w:numId w:val="14"/>
+        </w:numPr>
+        <w:jc w:val="left"/>
+        <w:rPr>
+          <w:iCs/>
+          <w:lang w:val="pl-PL"/>
+        </w:rPr>
+      </w:pPr>
+      <w:r>
+        <w:rPr>
+          <w:iCs/>
+          <w:lang w:val="pl-PL"/>
+        </w:rPr>
+        <w:t>Kasjer wybiera formę płatności, za pomocą której oprogramowanie ma przetworzyć płatność</w:t>
+      </w:r>
+    </w:p>
+    <w:p>
+      <w:pPr>
+        <w:pStyle w:val="Akapitzlist"/>
+        <w:numPr>
+          <w:ilvl w:val="0"/>
+          <w:numId w:val="14"/>
+        </w:numPr>
+        <w:jc w:val="left"/>
+        <w:rPr>
+          <w:iCs/>
+          <w:lang w:val="pl-PL"/>
+        </w:rPr>
+      </w:pPr>
+      <w:r>
+        <w:rPr>
+          <w:iCs/>
+          <w:lang w:val="pl-PL"/>
+        </w:rPr>
+        <w:t>Klient dokonuje płatności</w:t>
+      </w:r>
+      <w:r>
+        <w:rPr>
+          <w:iCs/>
+          <w:lang w:val="pl-PL"/>
+        </w:rPr>
+        <w:t>, za pośrednictwem oprogramowania.</w:t>
+      </w:r>
+    </w:p>
+    <w:p>
+      <w:pPr>
+        <w:pStyle w:val="Akapitzlist"/>
+        <w:numPr>
+          <w:ilvl w:val="0"/>
+          <w:numId w:val="14"/>
+        </w:numPr>
+        <w:jc w:val="left"/>
+        <w:rPr>
+          <w:iCs/>
+          <w:lang w:val="pl-PL"/>
+        </w:rPr>
+      </w:pPr>
+      <w:r>
+        <w:rPr>
+          <w:iCs/>
+          <w:lang w:val="pl-PL"/>
+        </w:rPr>
+        <w:t>Oprogramowanie zatwierdza płatność</w:t>
+      </w:r>
+    </w:p>
+    <w:p>
+      <w:pPr>
+        <w:pStyle w:val="Akapitzlist"/>
+        <w:numPr>
+          <w:ilvl w:val="0"/>
+          <w:numId w:val="14"/>
+        </w:numPr>
+        <w:jc w:val="left"/>
+        <w:rPr>
+          <w:iCs/>
+          <w:lang w:val="pl-PL"/>
+        </w:rPr>
+      </w:pPr>
+      <w:r>
+        <w:rPr>
+          <w:iCs/>
+          <w:lang w:val="pl-PL"/>
+        </w:rPr>
+        <w:t>Oprogramowanie drukuje paragon i wysyła zawartość zamówienia na kuchnię</w:t>
+      </w:r>
+    </w:p>
+    <w:p>
+      <w:pPr>
+        <w:jc w:val="left"/>
+        <w:rPr>
+          <w:iCs/>
+          <w:lang w:val="pl-PL"/>
+        </w:rPr>
+      </w:pPr>
+    </w:p>
+    <w:p>
+      <w:pPr>
+        <w:jc w:val="left"/>
+        <w:rPr>
+          <w:iCs/>
+          <w:lang w:val="pl-PL"/>
+        </w:rPr>
+      </w:pPr>
+      <w:r>
+        <w:rPr>
+          <w:iCs/>
+          <w:lang w:val="pl-PL"/>
+        </w:rPr>
+        <w:t>Scenariusz alternatywny (odrzucenie płatności</w:t>
+      </w:r>
+      <w:r>
+        <w:rPr>
+          <w:iCs/>
+          <w:lang w:val="pl-PL"/>
+        </w:rPr>
+        <w:t xml:space="preserve"> i pomyślna realizacja zamówienia</w:t>
+      </w:r>
+      <w:r>
+        <w:rPr>
+          <w:iCs/>
+          <w:lang w:val="pl-PL"/>
+        </w:rPr>
+        <w:t>):</w:t>
+      </w:r>
+    </w:p>
+    <w:p>
+      <w:pPr>
+        <w:pStyle w:val="Akapitzlist"/>
+        <w:numPr>
+          <w:ilvl w:val="0"/>
+          <w:numId w:val="15"/>
+        </w:numPr>
+        <w:jc w:val="left"/>
+        <w:rPr>
+          <w:iCs/>
+          <w:lang w:val="pl-PL"/>
+        </w:rPr>
+      </w:pPr>
+      <w:r>
+        <w:rPr>
+          <w:iCs/>
+          <w:lang w:val="pl-PL"/>
+        </w:rPr>
+        <w:t>Klient, chcący złożyć zamówienie, podchodzi do lady</w:t>
+      </w:r>
+    </w:p>
+    <w:p>
+      <w:pPr>
+        <w:pStyle w:val="Akapitzlist"/>
+        <w:numPr>
+          <w:ilvl w:val="0"/>
+          <w:numId w:val="15"/>
+        </w:numPr>
+        <w:jc w:val="left"/>
+        <w:rPr>
+          <w:iCs/>
+          <w:lang w:val="pl-PL"/>
+        </w:rPr>
+      </w:pPr>
+      <w:r>
+        <w:rPr>
+          <w:iCs/>
+          <w:lang w:val="pl-PL"/>
+        </w:rPr>
+        <w:t>Klient przekazuje kasjerowi zawartość swojego zamówienia</w:t>
+      </w:r>
+    </w:p>
+    <w:p>
+      <w:pPr>
+        <w:pStyle w:val="Akapitzlist"/>
+        <w:numPr>
+          <w:ilvl w:val="0"/>
+          <w:numId w:val="15"/>
+        </w:numPr>
+        <w:jc w:val="left"/>
+        <w:rPr>
+          <w:iCs/>
+          <w:lang w:val="pl-PL"/>
+        </w:rPr>
+      </w:pPr>
+      <w:r>
+        <w:rPr>
+          <w:iCs/>
+          <w:lang w:val="pl-PL"/>
+        </w:rPr>
+        <w:t>Oprogramowanie wyświetla dostępne produkty kasjerowi, który dodaje do zamówienia, te z nich, które zostały zamówione przez klienta</w:t>
+      </w:r>
+    </w:p>
+    <w:p>
+      <w:pPr>
+        <w:pStyle w:val="Akapitzlist"/>
+        <w:numPr>
+          <w:ilvl w:val="0"/>
+          <w:numId w:val="15"/>
+        </w:numPr>
+        <w:jc w:val="left"/>
+        <w:rPr>
+          <w:iCs/>
+          <w:lang w:val="pl-PL"/>
+        </w:rPr>
+      </w:pPr>
+      <w:r>
+        <w:rPr>
+          <w:iCs/>
+          <w:lang w:val="pl-PL"/>
+        </w:rPr>
+        <w:t>Oprogramowanie wyświetla klientowi zawartość zamówienia.</w:t>
+      </w:r>
+    </w:p>
+    <w:p>
+      <w:pPr>
+        <w:pStyle w:val="Akapitzlist"/>
+        <w:numPr>
+          <w:ilvl w:val="0"/>
+          <w:numId w:val="15"/>
+        </w:numPr>
+        <w:jc w:val="left"/>
+        <w:rPr>
+          <w:iCs/>
+          <w:lang w:val="pl-PL"/>
+        </w:rPr>
+      </w:pPr>
+      <w:r>
+        <w:rPr>
+          <w:iCs/>
+          <w:lang w:val="pl-PL"/>
+        </w:rPr>
+        <w:t>Klient potwierdza zgodność zamówienia</w:t>
+      </w:r>
+    </w:p>
+    <w:p>
+      <w:pPr>
+        <w:pStyle w:val="Akapitzlist"/>
+        <w:numPr>
+          <w:ilvl w:val="0"/>
+          <w:numId w:val="15"/>
+        </w:numPr>
+        <w:jc w:val="left"/>
+        <w:rPr>
+          <w:iCs/>
+          <w:lang w:val="pl-PL"/>
+        </w:rPr>
+      </w:pPr>
+      <w:r>
+        <w:rPr>
+          <w:iCs/>
+          <w:lang w:val="pl-PL"/>
+        </w:rPr>
+        <w:t>Kasjer wybiera formę płatności, za pomocą której oprogramowanie ma przetworzyć płatność</w:t>
+      </w:r>
+    </w:p>
+    <w:p>
+      <w:pPr>
+        <w:pStyle w:val="Akapitzlist"/>
+        <w:numPr>
+          <w:ilvl w:val="0"/>
+          <w:numId w:val="15"/>
+        </w:numPr>
+        <w:jc w:val="left"/>
+        <w:rPr>
+          <w:iCs/>
+          <w:lang w:val="pl-PL"/>
+        </w:rPr>
+      </w:pPr>
+      <w:r>
+        <w:rPr>
+          <w:iCs/>
+          <w:lang w:val="pl-PL"/>
+        </w:rPr>
+        <w:t xml:space="preserve">Klient </w:t>
+      </w:r>
+      <w:r>
+        <w:rPr>
+          <w:iCs/>
+          <w:lang w:val="pl-PL"/>
+        </w:rPr>
+        <w:t>podejmuje próbę dokonania</w:t>
+      </w:r>
+      <w:r>
+        <w:rPr>
+          <w:iCs/>
+          <w:lang w:val="pl-PL"/>
+        </w:rPr>
+        <w:t xml:space="preserve"> płatności, za pośrednictwem oprogramowania.</w:t>
+      </w:r>
+    </w:p>
+    <w:p>
+      <w:pPr>
+        <w:pStyle w:val="Akapitzlist"/>
+        <w:numPr>
+          <w:ilvl w:val="0"/>
+          <w:numId w:val="15"/>
+        </w:numPr>
+        <w:jc w:val="left"/>
+        <w:rPr>
+          <w:iCs/>
+          <w:lang w:val="pl-PL"/>
+        </w:rPr>
+      </w:pPr>
+      <w:r>
+        <w:rPr>
+          <w:iCs/>
+          <w:lang w:val="pl-PL"/>
+        </w:rPr>
         <w:lastRenderedPageBreak/>
-        <w:t>- pojedynczy przebieg działań (scenariusz główny) oraz ew. scenariusze alternatywne, albo</w:t>
-      </w:r>
-    </w:p>
-    <w:p>
-      <w:pPr>
-        <w:ind w:left="1080"/>
-        <w:rPr>
-          <w:i/>
-          <w:lang w:val="pl-PL"/>
-        </w:rPr>
-      </w:pPr>
-      <w:r>
-        <w:rPr>
-          <w:i/>
-          <w:lang w:val="pl-PL"/>
-        </w:rPr>
-        <w:t>- wiele przebiegów głównych wraz z ew. scenariuszami alternatywnymi – wtedy każdy z przebiegów głównych powinien być opisany wg tych punktów (od warunków początkowych do końca).</w:t>
-      </w:r>
+        <w:t>Płatność zostaje odrzucona</w:t>
+      </w:r>
+    </w:p>
+    <w:p>
+      <w:pPr>
+        <w:pStyle w:val="Akapitzlist"/>
+        <w:numPr>
+          <w:ilvl w:val="0"/>
+          <w:numId w:val="15"/>
+        </w:numPr>
+        <w:jc w:val="left"/>
+        <w:rPr>
+          <w:iCs/>
+          <w:lang w:val="pl-PL"/>
+        </w:rPr>
+      </w:pPr>
+      <w:r>
+        <w:rPr>
+          <w:iCs/>
+          <w:lang w:val="pl-PL"/>
+        </w:rPr>
+        <w:t>Kasjer oferuje klientowi alternatywną formę dokonania płatności, za pośrednictwem oprogramowania</w:t>
+      </w:r>
+    </w:p>
+    <w:p>
+      <w:pPr>
+        <w:pStyle w:val="Akapitzlist"/>
+        <w:numPr>
+          <w:ilvl w:val="0"/>
+          <w:numId w:val="15"/>
+        </w:numPr>
+        <w:jc w:val="left"/>
+        <w:rPr>
+          <w:iCs/>
+          <w:lang w:val="pl-PL"/>
+        </w:rPr>
+      </w:pPr>
+      <w:r>
+        <w:rPr>
+          <w:iCs/>
+          <w:lang w:val="pl-PL"/>
+        </w:rPr>
+        <w:t>Płatność zostaje zatwierdzona</w:t>
+      </w:r>
+    </w:p>
+    <w:p>
+      <w:pPr>
+        <w:pStyle w:val="Akapitzlist"/>
+        <w:numPr>
+          <w:ilvl w:val="0"/>
+          <w:numId w:val="15"/>
+        </w:numPr>
+        <w:jc w:val="left"/>
+        <w:rPr>
+          <w:iCs/>
+          <w:lang w:val="pl-PL"/>
+        </w:rPr>
+      </w:pPr>
+      <w:r>
+        <w:rPr>
+          <w:iCs/>
+          <w:lang w:val="pl-PL"/>
+        </w:rPr>
+        <w:t>Oprogramowanie drukuje paragon i wysyła zawartość zamówienia na kuchnię</w:t>
+      </w:r>
+    </w:p>
+    <w:p>
+      <w:pPr>
+        <w:pStyle w:val="Akapitzlist"/>
+        <w:jc w:val="left"/>
+        <w:rPr>
+          <w:iCs/>
+          <w:lang w:val="pl-PL"/>
+        </w:rPr>
+      </w:pPr>
+    </w:p>
+    <w:p>
+      <w:pPr>
+        <w:jc w:val="left"/>
+        <w:rPr>
+          <w:iCs/>
+          <w:lang w:val="pl-PL"/>
+        </w:rPr>
+      </w:pPr>
+      <w:r>
+        <w:rPr>
+          <w:iCs/>
+          <w:lang w:val="pl-PL"/>
+        </w:rPr>
+        <w:t>Scenariusz alternatywny (odrzucenie płatności i brak realizacji zamówienia):</w:t>
+      </w:r>
+    </w:p>
+    <w:p>
+      <w:pPr>
+        <w:jc w:val="left"/>
+        <w:rPr>
+          <w:iCs/>
+          <w:lang w:val="pl-PL"/>
+        </w:rPr>
+      </w:pPr>
+    </w:p>
+    <w:p>
+      <w:pPr>
+        <w:pStyle w:val="Akapitzlist"/>
+        <w:numPr>
+          <w:ilvl w:val="0"/>
+          <w:numId w:val="16"/>
+        </w:numPr>
+        <w:jc w:val="left"/>
+        <w:rPr>
+          <w:iCs/>
+          <w:lang w:val="pl-PL"/>
+        </w:rPr>
+      </w:pPr>
+      <w:r>
+        <w:rPr>
+          <w:iCs/>
+          <w:lang w:val="pl-PL"/>
+        </w:rPr>
+        <w:t>Klient, chcący złożyć zamówienie, podchodzi do lady</w:t>
+      </w:r>
+    </w:p>
+    <w:p>
+      <w:pPr>
+        <w:pStyle w:val="Akapitzlist"/>
+        <w:numPr>
+          <w:ilvl w:val="0"/>
+          <w:numId w:val="16"/>
+        </w:numPr>
+        <w:jc w:val="left"/>
+        <w:rPr>
+          <w:iCs/>
+          <w:lang w:val="pl-PL"/>
+        </w:rPr>
+      </w:pPr>
+      <w:r>
+        <w:rPr>
+          <w:iCs/>
+          <w:lang w:val="pl-PL"/>
+        </w:rPr>
+        <w:t>Klient przekazuje kasjerowi zawartość swojego zamówienia</w:t>
+      </w:r>
+    </w:p>
+    <w:p>
+      <w:pPr>
+        <w:pStyle w:val="Akapitzlist"/>
+        <w:numPr>
+          <w:ilvl w:val="0"/>
+          <w:numId w:val="16"/>
+        </w:numPr>
+        <w:jc w:val="left"/>
+        <w:rPr>
+          <w:iCs/>
+          <w:lang w:val="pl-PL"/>
+        </w:rPr>
+      </w:pPr>
+      <w:r>
+        <w:rPr>
+          <w:iCs/>
+          <w:lang w:val="pl-PL"/>
+        </w:rPr>
+        <w:t>Oprogramowanie wyświetla dostępne produkty kasjerowi, który dodaje do zamówienia, te z nich, które zostały zamówione przez klienta</w:t>
+      </w:r>
+    </w:p>
+    <w:p>
+      <w:pPr>
+        <w:pStyle w:val="Akapitzlist"/>
+        <w:numPr>
+          <w:ilvl w:val="0"/>
+          <w:numId w:val="16"/>
+        </w:numPr>
+        <w:jc w:val="left"/>
+        <w:rPr>
+          <w:iCs/>
+          <w:lang w:val="pl-PL"/>
+        </w:rPr>
+      </w:pPr>
+      <w:r>
+        <w:rPr>
+          <w:iCs/>
+          <w:lang w:val="pl-PL"/>
+        </w:rPr>
+        <w:t>Oprogramowanie wyświetla klientowi zawartość zamówienia.</w:t>
+      </w:r>
+    </w:p>
+    <w:p>
+      <w:pPr>
+        <w:pStyle w:val="Akapitzlist"/>
+        <w:numPr>
+          <w:ilvl w:val="0"/>
+          <w:numId w:val="16"/>
+        </w:numPr>
+        <w:jc w:val="left"/>
+        <w:rPr>
+          <w:iCs/>
+          <w:lang w:val="pl-PL"/>
+        </w:rPr>
+      </w:pPr>
+      <w:r>
+        <w:rPr>
+          <w:iCs/>
+          <w:lang w:val="pl-PL"/>
+        </w:rPr>
+        <w:t>Klient potwierdza zgodność zamówienia</w:t>
+      </w:r>
+    </w:p>
+    <w:p>
+      <w:pPr>
+        <w:pStyle w:val="Akapitzlist"/>
+        <w:numPr>
+          <w:ilvl w:val="0"/>
+          <w:numId w:val="16"/>
+        </w:numPr>
+        <w:jc w:val="left"/>
+        <w:rPr>
+          <w:iCs/>
+          <w:lang w:val="pl-PL"/>
+        </w:rPr>
+      </w:pPr>
+      <w:r>
+        <w:rPr>
+          <w:iCs/>
+          <w:lang w:val="pl-PL"/>
+        </w:rPr>
+        <w:t>Kasjer wybiera formę płatności, za pomocą której oprogramowanie ma przetworzyć płatność</w:t>
+      </w:r>
+    </w:p>
+    <w:p>
+      <w:pPr>
+        <w:pStyle w:val="Akapitzlist"/>
+        <w:numPr>
+          <w:ilvl w:val="0"/>
+          <w:numId w:val="16"/>
+        </w:numPr>
+        <w:jc w:val="left"/>
+        <w:rPr>
+          <w:iCs/>
+          <w:lang w:val="pl-PL"/>
+        </w:rPr>
+      </w:pPr>
+      <w:r>
+        <w:rPr>
+          <w:iCs/>
+          <w:lang w:val="pl-PL"/>
+        </w:rPr>
+        <w:t>Klient podejmuje próbę dokonania płatności, za pośrednictwem oprogramowania.</w:t>
+      </w:r>
+    </w:p>
+    <w:p>
+      <w:pPr>
+        <w:pStyle w:val="Akapitzlist"/>
+        <w:numPr>
+          <w:ilvl w:val="0"/>
+          <w:numId w:val="16"/>
+        </w:numPr>
+        <w:jc w:val="left"/>
+        <w:rPr>
+          <w:iCs/>
+          <w:lang w:val="pl-PL"/>
+        </w:rPr>
+      </w:pPr>
+      <w:r>
+        <w:rPr>
+          <w:iCs/>
+          <w:lang w:val="pl-PL"/>
+        </w:rPr>
+        <w:t>Płatność zostaje odrzucona</w:t>
+      </w:r>
+    </w:p>
+    <w:p>
+      <w:pPr>
+        <w:pStyle w:val="Akapitzlist"/>
+        <w:numPr>
+          <w:ilvl w:val="0"/>
+          <w:numId w:val="16"/>
+        </w:numPr>
+        <w:jc w:val="left"/>
+        <w:rPr>
+          <w:iCs/>
+          <w:lang w:val="pl-PL"/>
+        </w:rPr>
+      </w:pPr>
+      <w:r>
+        <w:rPr>
+          <w:iCs/>
+          <w:lang w:val="pl-PL"/>
+        </w:rPr>
+        <w:t>Kasjer oferuje klientowi alternatywną formę dokonania płatności, za pośrednictwem oprogramowania</w:t>
+      </w:r>
+    </w:p>
+    <w:p>
+      <w:pPr>
+        <w:pStyle w:val="Akapitzlist"/>
+        <w:numPr>
+          <w:ilvl w:val="0"/>
+          <w:numId w:val="16"/>
+        </w:numPr>
+        <w:jc w:val="left"/>
+        <w:rPr>
+          <w:iCs/>
+          <w:lang w:val="pl-PL"/>
+        </w:rPr>
+      </w:pPr>
+      <w:r>
+        <w:rPr>
+          <w:iCs/>
+          <w:lang w:val="pl-PL"/>
+        </w:rPr>
+        <w:t>Klientowi nie udaje się uiścić płatności</w:t>
+      </w:r>
+    </w:p>
+    <w:p>
+      <w:pPr>
+        <w:pStyle w:val="Akapitzlist"/>
+        <w:numPr>
+          <w:ilvl w:val="0"/>
+          <w:numId w:val="16"/>
+        </w:numPr>
+        <w:jc w:val="left"/>
+        <w:rPr>
+          <w:iCs/>
+          <w:lang w:val="pl-PL"/>
+        </w:rPr>
+      </w:pPr>
+      <w:r>
+        <w:rPr>
+          <w:iCs/>
+          <w:lang w:val="pl-PL"/>
+        </w:rPr>
+        <w:t>Zamówienie zostaje usunięte</w:t>
+      </w:r>
+    </w:p>
+    <w:p>
+      <w:pPr>
+        <w:jc w:val="left"/>
+        <w:rPr>
+          <w:iCs/>
+          <w:lang w:val="pl-PL"/>
+        </w:rPr>
+      </w:pPr>
+    </w:p>
+    <w:p>
+      <w:pPr>
+        <w:pStyle w:val="Akapitzlist"/>
+        <w:jc w:val="left"/>
+        <w:rPr>
+          <w:iCs/>
+          <w:lang w:val="pl-PL"/>
+        </w:rPr>
+      </w:pPr>
+    </w:p>
+    <w:p>
+      <w:pPr>
+        <w:jc w:val="left"/>
+        <w:rPr>
+          <w:iCs/>
+          <w:lang w:val="pl-PL"/>
+        </w:rPr>
+      </w:pPr>
+      <w:r>
+        <w:rPr>
+          <w:iCs/>
+          <w:lang w:val="pl-PL"/>
+        </w:rPr>
+        <w:t>Efekty:</w:t>
+      </w:r>
+    </w:p>
+    <w:p>
+      <w:pPr>
+        <w:pStyle w:val="Akapitzlist"/>
+        <w:jc w:val="left"/>
+        <w:rPr>
+          <w:iCs/>
+          <w:lang w:val="pl-PL"/>
+        </w:rPr>
+      </w:pPr>
+    </w:p>
+    <w:p>
+      <w:pPr>
+        <w:pStyle w:val="Akapitzlist"/>
+        <w:jc w:val="left"/>
+        <w:rPr>
+          <w:iCs/>
+          <w:lang w:val="pl-PL"/>
+        </w:rPr>
+      </w:pPr>
+      <w:r>
+        <w:rPr>
+          <w:iCs/>
+          <w:lang w:val="pl-PL"/>
+        </w:rPr>
+        <w:t>Zarejestrowana została nowa płatność</w:t>
+      </w:r>
+    </w:p>
+    <w:p>
+      <w:pPr>
+        <w:pStyle w:val="Akapitzlist"/>
+        <w:jc w:val="left"/>
+        <w:rPr>
+          <w:iCs/>
+          <w:lang w:val="pl-PL"/>
+        </w:rPr>
+      </w:pPr>
+      <w:r>
+        <w:rPr>
+          <w:iCs/>
+          <w:lang w:val="pl-PL"/>
+        </w:rPr>
+        <w:t>Pojawiło się nowe zamówienie do zrealizowania na kuchni</w:t>
+      </w:r>
+    </w:p>
+    <w:p>
+      <w:pPr>
+        <w:jc w:val="left"/>
+        <w:rPr>
+          <w:iCs/>
+          <w:lang w:val="pl-PL"/>
+        </w:rPr>
+      </w:pPr>
+      <w:r>
+        <w:rPr>
+          <w:iCs/>
+          <w:lang w:val="pl-PL"/>
+        </w:rPr>
+        <w:tab/>
+      </w:r>
+    </w:p>
+    <w:p>
+      <w:pPr>
+        <w:jc w:val="left"/>
+        <w:rPr>
+          <w:iCs/>
+          <w:lang w:val="pl-PL"/>
+        </w:rPr>
+      </w:pPr>
+    </w:p>
+    <w:p>
+      <w:pPr>
+        <w:jc w:val="left"/>
+        <w:rPr>
+          <w:iCs/>
+          <w:lang w:val="pl-PL"/>
+        </w:rPr>
+      </w:pPr>
+      <w:r>
+        <w:rPr>
+          <w:iCs/>
+          <w:lang w:val="pl-PL"/>
+        </w:rPr>
+        <w:t>Wymagania niefunkcjonalne:</w:t>
+      </w:r>
+    </w:p>
+    <w:p>
+      <w:pPr>
+        <w:jc w:val="left"/>
+        <w:rPr>
+          <w:iCs/>
+          <w:lang w:val="pl-PL"/>
+        </w:rPr>
+      </w:pPr>
+      <w:r>
+        <w:rPr>
+          <w:iCs/>
+          <w:lang w:val="pl-PL"/>
+        </w:rPr>
+        <w:t xml:space="preserve">Klient jest skłonny i </w:t>
+      </w:r>
+      <w:r>
+        <w:rPr>
+          <w:iCs/>
+          <w:lang w:val="pl-PL"/>
+        </w:rPr>
+        <w:t>stać go na złożenie zamówienia</w:t>
+      </w:r>
+    </w:p>
+    <w:p>
+      <w:pPr>
+        <w:jc w:val="left"/>
+        <w:rPr>
+          <w:iCs/>
+          <w:lang w:val="pl-PL"/>
+        </w:rPr>
+      </w:pPr>
+      <w:r>
+        <w:rPr>
+          <w:iCs/>
+          <w:lang w:val="pl-PL"/>
+        </w:rPr>
+        <w:t>W restauracji znajdują się odpowiednie produkty i kompetentny personel</w:t>
+      </w:r>
+      <w:r>
+        <w:rPr>
+          <w:iCs/>
+          <w:lang w:val="pl-PL"/>
+        </w:rPr>
+        <w:t>.</w:t>
+      </w:r>
+    </w:p>
+    <w:p>
+      <w:pPr>
+        <w:jc w:val="left"/>
+        <w:rPr>
+          <w:iCs/>
+          <w:lang w:val="pl-PL"/>
+        </w:rPr>
+      </w:pPr>
+      <w:r>
+        <w:rPr>
+          <w:iCs/>
+          <w:lang w:val="pl-PL"/>
+        </w:rPr>
+        <w:t>Restauracja spełnia normy BHP.</w:t>
+      </w:r>
+    </w:p>
+    <w:p>
+      <w:pPr>
+        <w:jc w:val="left"/>
+        <w:rPr>
+          <w:iCs/>
+          <w:lang w:val="pl-PL"/>
+        </w:rPr>
+      </w:pPr>
+    </w:p>
+    <w:p>
+      <w:pPr>
+        <w:jc w:val="left"/>
+        <w:rPr>
+          <w:iCs/>
+          <w:lang w:val="pl-PL"/>
+        </w:rPr>
+      </w:pPr>
+      <w:r>
+        <w:rPr>
+          <w:iCs/>
+          <w:lang w:val="pl-PL"/>
+        </w:rPr>
+        <w:t>Częstotliwość: 5</w:t>
+      </w:r>
+    </w:p>
+    <w:p>
+      <w:pPr>
+        <w:jc w:val="left"/>
+        <w:rPr>
+          <w:iCs/>
+          <w:lang w:val="pl-PL"/>
+        </w:rPr>
+      </w:pPr>
+    </w:p>
+    <w:p>
+      <w:pPr>
+        <w:jc w:val="left"/>
+        <w:rPr>
+          <w:iCs/>
+          <w:lang w:val="pl-PL"/>
+        </w:rPr>
+      </w:pPr>
+      <w:r>
+        <w:rPr>
+          <w:iCs/>
+          <w:lang w:val="pl-PL"/>
+        </w:rPr>
+        <w:t>Istotność: 5</w:t>
+      </w:r>
+    </w:p>
+    <w:p>
+      <w:pPr>
+        <w:jc w:val="left"/>
+        <w:rPr>
+          <w:iCs/>
+          <w:lang w:val="pl-PL"/>
+        </w:rPr>
+      </w:pPr>
+    </w:p>
+    <w:p>
+      <w:pPr>
+        <w:jc w:val="left"/>
+        <w:rPr>
+          <w:iCs/>
+          <w:lang w:val="pl-PL"/>
+        </w:rPr>
+      </w:pPr>
+    </w:p>
+    <w:p>
+      <w:pPr>
+        <w:jc w:val="left"/>
+        <w:rPr>
+          <w:iCs/>
+          <w:lang w:val="pl-PL"/>
+        </w:rPr>
+      </w:pPr>
     </w:p>
     <w:p>
       <w:pPr>
@@ -5821,14 +7120,14 @@
           <w:lang w:val="pl-PL"/>
         </w:rPr>
       </w:pPr>
-      <w:bookmarkStart w:id="12" w:name="_Toc1976803"/>
+      <w:bookmarkStart w:id="13" w:name="_Toc1976803"/>
       <w:r>
         <w:rPr>
           <w:lang w:val="pl-PL"/>
         </w:rPr>
         <w:t>Wymagania niefunkcjonalne</w:t>
       </w:r>
-      <w:bookmarkEnd w:id="12"/>
+      <w:bookmarkEnd w:id="13"/>
     </w:p>
     <w:p>
       <w:pPr>
@@ -5876,6 +7175,7 @@
         <w:rPr>
           <w:lang w:val="pl-PL"/>
         </w:rPr>
+        <w:lastRenderedPageBreak/>
         <w:t>Bezpieczeństwo – utrata, zniszczenie danych, zniszczenie innego systemu przez nasz – wraz z działaniami zapobiegawczymi i ograniczającymi skutki</w:t>
       </w:r>
     </w:p>
@@ -5926,7 +7226,7 @@
           <w:lang w:val="pl-PL"/>
         </w:rPr>
       </w:pPr>
-      <w:bookmarkStart w:id="13" w:name="_Toc1976804"/>
+      <w:bookmarkStart w:id="14" w:name="_Toc1976804"/>
       <w:r>
         <w:rPr>
           <w:lang w:val="pl-PL"/>
@@ -5934,7 +7234,7 @@
         <w:lastRenderedPageBreak/>
         <w:t>Zarządzanie projektem</w:t>
       </w:r>
-      <w:bookmarkEnd w:id="13"/>
+      <w:bookmarkEnd w:id="14"/>
     </w:p>
     <w:p>
       <w:pPr>
@@ -5947,14 +7247,14 @@
           <w:lang w:val="pl-PL"/>
         </w:rPr>
       </w:pPr>
-      <w:bookmarkStart w:id="14" w:name="_Toc1976805"/>
+      <w:bookmarkStart w:id="15" w:name="_Toc1976805"/>
       <w:r>
         <w:rPr>
           <w:lang w:val="pl-PL"/>
         </w:rPr>
         <w:t>Zasoby ludzkie</w:t>
       </w:r>
-      <w:bookmarkEnd w:id="14"/>
+      <w:bookmarkEnd w:id="15"/>
     </w:p>
     <w:p>
       <w:pPr>
@@ -5993,14 +7293,14 @@
           <w:lang w:val="pl-PL"/>
         </w:rPr>
       </w:pPr>
-      <w:bookmarkStart w:id="15" w:name="_Toc1976806"/>
+      <w:bookmarkStart w:id="16" w:name="_Toc1976806"/>
       <w:r>
         <w:rPr>
           <w:lang w:val="pl-PL"/>
         </w:rPr>
         <w:t>Harmonogram prac</w:t>
       </w:r>
-      <w:bookmarkEnd w:id="15"/>
+      <w:bookmarkEnd w:id="16"/>
     </w:p>
     <w:p>
       <w:pPr>
@@ -6052,14 +7352,14 @@
           <w:lang w:val="pl-PL"/>
         </w:rPr>
       </w:pPr>
-      <w:bookmarkStart w:id="16" w:name="_Toc1976807"/>
+      <w:bookmarkStart w:id="17" w:name="_Toc1976807"/>
       <w:r>
         <w:rPr>
           <w:lang w:val="pl-PL"/>
         </w:rPr>
         <w:t>Etapy/kamienie milowe projektu</w:t>
       </w:r>
-      <w:bookmarkEnd w:id="16"/>
+      <w:bookmarkEnd w:id="17"/>
     </w:p>
     <w:p>
       <w:pPr>
@@ -6132,7 +7432,7 @@
           <w:lang w:val="pl-PL"/>
         </w:rPr>
       </w:pPr>
-      <w:bookmarkStart w:id="17" w:name="_Toc1976808"/>
+      <w:bookmarkStart w:id="18" w:name="_Toc1976808"/>
       <w:r>
         <w:rPr>
           <w:lang w:val="pl-PL"/>
@@ -6140,7 +7440,7 @@
         <w:lastRenderedPageBreak/>
         <w:t>Zarządzanie ryzykiem</w:t>
       </w:r>
-      <w:bookmarkEnd w:id="17"/>
+      <w:bookmarkEnd w:id="18"/>
     </w:p>
     <w:p>
       <w:pPr>
@@ -6153,14 +7453,14 @@
           <w:lang w:val="pl-PL"/>
         </w:rPr>
       </w:pPr>
-      <w:bookmarkStart w:id="18" w:name="_Toc1976809"/>
+      <w:bookmarkStart w:id="19" w:name="_Toc1976809"/>
       <w:r>
         <w:rPr>
           <w:lang w:val="pl-PL"/>
         </w:rPr>
         <w:t>Lista czynników ryzyka</w:t>
       </w:r>
-      <w:bookmarkEnd w:id="18"/>
+      <w:bookmarkEnd w:id="19"/>
     </w:p>
     <w:p>
       <w:pPr>
@@ -6186,14 +7486,14 @@
           <w:lang w:val="pl-PL"/>
         </w:rPr>
       </w:pPr>
-      <w:bookmarkStart w:id="19" w:name="_Toc1976810"/>
+      <w:bookmarkStart w:id="20" w:name="_Toc1976810"/>
       <w:r>
         <w:rPr>
           <w:lang w:val="pl-PL"/>
         </w:rPr>
         <w:t>Ocena ryzyka</w:t>
       </w:r>
-      <w:bookmarkEnd w:id="19"/>
+      <w:bookmarkEnd w:id="20"/>
     </w:p>
     <w:p>
       <w:pPr>
@@ -6219,14 +7519,14 @@
           <w:lang w:val="pl-PL"/>
         </w:rPr>
       </w:pPr>
-      <w:bookmarkStart w:id="20" w:name="_Toc1976811"/>
+      <w:bookmarkStart w:id="21" w:name="_Toc1976811"/>
       <w:r>
         <w:rPr>
           <w:lang w:val="pl-PL"/>
         </w:rPr>
         <w:t>Plan reakcji na ryzyko</w:t>
       </w:r>
-      <w:bookmarkEnd w:id="20"/>
+      <w:bookmarkEnd w:id="21"/>
     </w:p>
     <w:p>
       <w:pPr>
@@ -6292,7 +7592,7 @@
           <w:lang w:val="pl-PL"/>
         </w:rPr>
       </w:pPr>
-      <w:bookmarkStart w:id="21" w:name="_Toc1976812"/>
+      <w:bookmarkStart w:id="22" w:name="_Toc1976812"/>
       <w:r>
         <w:rPr>
           <w:lang w:val="pl-PL"/>
@@ -6300,7 +7600,7 @@
         <w:lastRenderedPageBreak/>
         <w:t>Zarządzanie jakością</w:t>
       </w:r>
-      <w:bookmarkEnd w:id="21"/>
+      <w:bookmarkEnd w:id="22"/>
     </w:p>
     <w:p>
       <w:pPr>
@@ -6313,14 +7613,14 @@
           <w:lang w:val="pl-PL"/>
         </w:rPr>
       </w:pPr>
-      <w:bookmarkStart w:id="22" w:name="_Toc1976813"/>
+      <w:bookmarkStart w:id="23" w:name="_Toc1976813"/>
       <w:r>
         <w:rPr>
           <w:lang w:val="pl-PL"/>
         </w:rPr>
         <w:t>Scenariusze i przypadki testowe</w:t>
       </w:r>
-      <w:bookmarkEnd w:id="22"/>
+      <w:bookmarkEnd w:id="23"/>
     </w:p>
     <w:p>
       <w:pPr>
@@ -6546,7 +7846,7 @@
           <w:lang w:val="pl-PL"/>
         </w:rPr>
       </w:pPr>
-      <w:bookmarkStart w:id="23" w:name="_Toc1976814"/>
+      <w:bookmarkStart w:id="24" w:name="_Toc1976814"/>
       <w:r>
         <w:rPr>
           <w:lang w:val="pl-PL"/>
@@ -6554,7 +7854,7 @@
         <w:lastRenderedPageBreak/>
         <w:t>Projekt techniczny</w:t>
       </w:r>
-      <w:bookmarkEnd w:id="23"/>
+      <w:bookmarkEnd w:id="24"/>
     </w:p>
     <w:p>
       <w:pPr>
@@ -6567,14 +7867,14 @@
           <w:lang w:val="pl-PL"/>
         </w:rPr>
       </w:pPr>
-      <w:bookmarkStart w:id="24" w:name="_Toc1976815"/>
+      <w:bookmarkStart w:id="25" w:name="_Toc1976815"/>
       <w:r>
         <w:rPr>
           <w:lang w:val="pl-PL"/>
         </w:rPr>
         <w:t>Opis architektury systemu</w:t>
       </w:r>
-      <w:bookmarkEnd w:id="24"/>
+      <w:bookmarkEnd w:id="25"/>
     </w:p>
     <w:p>
       <w:pPr>
@@ -6600,14 +7900,14 @@
           <w:lang w:val="pl-PL"/>
         </w:rPr>
       </w:pPr>
-      <w:bookmarkStart w:id="25" w:name="_Toc1976816"/>
+      <w:bookmarkStart w:id="26" w:name="_Toc1976816"/>
       <w:r>
         <w:rPr>
           <w:lang w:val="pl-PL"/>
         </w:rPr>
         <w:t>Technologie implementacji systemu</w:t>
       </w:r>
-      <w:bookmarkEnd w:id="25"/>
+      <w:bookmarkEnd w:id="26"/>
     </w:p>
     <w:p>
       <w:pPr>
@@ -6633,14 +7933,14 @@
           <w:lang w:val="pl-PL"/>
         </w:rPr>
       </w:pPr>
-      <w:bookmarkStart w:id="26" w:name="_Toc1976817"/>
+      <w:bookmarkStart w:id="27" w:name="_Toc1976817"/>
       <w:r>
         <w:rPr>
           <w:lang w:val="pl-PL"/>
         </w:rPr>
         <w:t>Diagramy UML</w:t>
       </w:r>
-      <w:bookmarkEnd w:id="26"/>
+      <w:bookmarkEnd w:id="27"/>
     </w:p>
     <w:p>
       <w:pPr>
@@ -6835,14 +8135,14 @@
           <w:lang w:val="pl-PL"/>
         </w:rPr>
       </w:pPr>
-      <w:bookmarkStart w:id="27" w:name="_Toc1976818"/>
+      <w:bookmarkStart w:id="28" w:name="_Toc1976818"/>
       <w:r>
         <w:rPr>
           <w:lang w:val="pl-PL"/>
         </w:rPr>
         <w:t>Charakterystyka zastosowanych wzorców projektowych</w:t>
       </w:r>
-      <w:bookmarkEnd w:id="27"/>
+      <w:bookmarkEnd w:id="28"/>
     </w:p>
     <w:p>
       <w:pPr>
@@ -6881,14 +8181,14 @@
           <w:lang w:val="pl-PL"/>
         </w:rPr>
       </w:pPr>
-      <w:bookmarkStart w:id="28" w:name="_Toc1976819"/>
+      <w:bookmarkStart w:id="29" w:name="_Toc1976819"/>
       <w:r>
         <w:rPr>
           <w:lang w:val="pl-PL"/>
         </w:rPr>
         <w:t>Projekt bazy danych</w:t>
       </w:r>
-      <w:bookmarkEnd w:id="28"/>
+      <w:bookmarkEnd w:id="29"/>
     </w:p>
     <w:p>
       <w:pPr>
@@ -6994,7 +8294,7 @@
           <w:lang w:val="pl-PL"/>
         </w:rPr>
       </w:pPr>
-      <w:bookmarkStart w:id="29" w:name="_Toc1976820"/>
+      <w:bookmarkStart w:id="30" w:name="_Toc1976820"/>
       <w:r>
         <w:rPr>
           <w:lang w:val="pl-PL"/>
@@ -7002,7 +8302,7 @@
         <w:lastRenderedPageBreak/>
         <w:t>Projekt interfejsu użytkownika</w:t>
       </w:r>
-      <w:bookmarkEnd w:id="29"/>
+      <w:bookmarkEnd w:id="30"/>
     </w:p>
     <w:p>
       <w:pPr>
@@ -7257,14 +8557,14 @@
           <w:lang w:val="pl-PL"/>
         </w:rPr>
       </w:pPr>
-      <w:bookmarkStart w:id="30" w:name="_Toc1976821"/>
+      <w:bookmarkStart w:id="31" w:name="_Toc1976821"/>
       <w:r>
         <w:rPr>
           <w:lang w:val="pl-PL"/>
         </w:rPr>
         <w:t>Procedura wdrożenia</w:t>
       </w:r>
-      <w:bookmarkEnd w:id="30"/>
+      <w:bookmarkEnd w:id="31"/>
     </w:p>
     <w:p>
       <w:pPr>
@@ -7290,7 +8590,7 @@
           <w:lang w:val="pl-PL"/>
         </w:rPr>
       </w:pPr>
-      <w:bookmarkStart w:id="31" w:name="_Toc1976822"/>
+      <w:bookmarkStart w:id="32" w:name="_Toc1976822"/>
       <w:r>
         <w:rPr>
           <w:lang w:val="pl-PL"/>
@@ -7298,7 +8598,7 @@
         <w:lastRenderedPageBreak/>
         <w:t>Dokumentacja dla użytkownika</w:t>
       </w:r>
-      <w:bookmarkEnd w:id="31"/>
+      <w:bookmarkEnd w:id="32"/>
     </w:p>
     <w:p>
       <w:pPr>
@@ -7393,7 +8693,7 @@
           <w:lang w:val="pl-PL"/>
         </w:rPr>
       </w:pPr>
-      <w:bookmarkStart w:id="32" w:name="_Toc1976823"/>
+      <w:bookmarkStart w:id="33" w:name="_Toc1976823"/>
       <w:r>
         <w:rPr>
           <w:lang w:val="pl-PL"/>
@@ -7401,7 +8701,7 @@
         <w:lastRenderedPageBreak/>
         <w:t>Podsumowanie</w:t>
       </w:r>
-      <w:bookmarkEnd w:id="32"/>
+      <w:bookmarkEnd w:id="33"/>
     </w:p>
     <w:p>
       <w:pPr>
@@ -7414,14 +8714,14 @@
           <w:lang w:val="pl-PL"/>
         </w:rPr>
       </w:pPr>
-      <w:bookmarkStart w:id="33" w:name="_Toc1976824"/>
+      <w:bookmarkStart w:id="34" w:name="_Toc1976824"/>
       <w:r>
         <w:rPr>
           <w:lang w:val="pl-PL"/>
         </w:rPr>
         <w:t>Szczegółowe nakłady projektowe członków zespołu</w:t>
       </w:r>
-      <w:bookmarkEnd w:id="33"/>
+      <w:bookmarkEnd w:id="34"/>
     </w:p>
     <w:p>
       <w:pPr>
@@ -7447,7 +8747,7 @@
           <w:lang w:val="pl-PL"/>
         </w:rPr>
       </w:pPr>
-      <w:bookmarkStart w:id="34" w:name="_Toc1976825"/>
+      <w:bookmarkStart w:id="35" w:name="_Toc1976825"/>
       <w:r>
         <w:rPr>
           <w:lang w:val="pl-PL"/>
@@ -7455,7 +8755,7 @@
         <w:lastRenderedPageBreak/>
         <w:t>Inne informacje</w:t>
       </w:r>
-      <w:bookmarkEnd w:id="34"/>
+      <w:bookmarkEnd w:id="35"/>
     </w:p>
     <w:p>
       <w:pPr>
@@ -7481,6 +8781,44 @@
 </w:document>
 </file>
 
+<file path=word/endnotes.xml><?xml version="1.0" encoding="utf-8"?>
+<w:endnotes xmlns:wpc="http://schemas.microsoft.com/office/word/2010/wordprocessingCanvas" xmlns:cx="http://schemas.microsoft.com/office/drawing/2014/chartex" xmlns:cx1="http://schemas.microsoft.com/office/drawing/2015/9/8/chartex" xmlns:cx2="http://schemas.microsoft.com/office/drawing/2015/10/21/chartex" xmlns:cx3="http://schemas.microsoft.com/office/drawing/2016/5/9/chartex" xmlns:cx4="http://schemas.microsoft.com/office/drawing/2016/5/10/chartex" xmlns:cx5="http://schemas.microsoft.com/office/drawing/2016/5/11/chartex" xmlns:cx6="http://schemas.microsoft.com/office/drawing/2016/5/12/chartex" xmlns:cx7="http://schemas.microsoft.com/office/drawing/2016/5/13/chartex" xmlns:cx8="http://schemas.microsoft.com/office/drawing/2016/5/14/chartex" xmlns:mc="http://schemas.openxmlformats.org/markup-compatibility/2006" xmlns:aink="http://schemas.microsoft.com/office/drawing/2016/ink" xmlns:am3d="http://schemas.microsoft.com/office/drawing/2017/model3d" xmlns:o="urn:schemas-microsoft-com:office:office" xmlns:oel="http://schemas.microsoft.com/office/2019/extlst" xmlns:r="http://schemas.openxmlformats.org/officeDocument/2006/relationships" xmlns:m="http://schemas.openxmlformats.org/officeDocument/2006/math" xmlns:v="urn:schemas-microsoft-com:vml" xmlns:wp14="http://schemas.microsoft.com/office/word/2010/wordprocessingDrawing" xmlns:wp="http://schemas.openxmlformats.org/drawingml/2006/wordprocessingDrawing" xmlns:w10="urn:schemas-microsoft-com:office:word" xmlns:w="http://schemas.openxmlformats.org/wordprocessingml/2006/main" xmlns:w14="http://schemas.microsoft.com/office/word/2010/wordml" xmlns:w15="http://schemas.microsoft.com/office/word/2012/wordml" xmlns:w16cex="http://schemas.microsoft.com/office/word/2018/wordml/cex" xmlns:w16cid="http://schemas.microsoft.com/office/word/2016/wordml/cid" xmlns:w16="http://schemas.microsoft.com/office/word/2018/wordml" xmlns:w16sdtdh="http://schemas.microsoft.com/office/word/2020/wordml/sdtdatahash" xmlns:w16se="http://schemas.microsoft.com/office/word/2015/wordml/symex" xmlns:wpg="http://schemas.microsoft.com/office/word/2010/wordprocessingGroup" xmlns:wpi="http://schemas.microsoft.com/office/word/2010/wordprocessingInk" xmlns:wne="http://schemas.microsoft.com/office/word/2006/wordml" xmlns:wps="http://schemas.microsoft.com/office/word/2010/wordprocessingShape" mc:Ignorable="w14 w15 w16se w16cid w16 w16cex w16sdtdh wp14">
+  <w:endnote w:type="separator" w:id="-1">
+    <w:p>
+      <w:r>
+        <w:separator/>
+      </w:r>
+    </w:p>
+  </w:endnote>
+  <w:endnote w:type="continuationSeparator" w:id="0">
+    <w:p>
+      <w:r>
+        <w:continuationSeparator/>
+      </w:r>
+    </w:p>
+  </w:endnote>
+</w:endnotes>
+</file>
+
+<file path=word/footnotes.xml><?xml version="1.0" encoding="utf-8"?>
+<w:footnotes xmlns:wpc="http://schemas.microsoft.com/office/word/2010/wordprocessingCanvas" xmlns:cx="http://schemas.microsoft.com/office/drawing/2014/chartex" xmlns:cx1="http://schemas.microsoft.com/office/drawing/2015/9/8/chartex" xmlns:cx2="http://schemas.microsoft.com/office/drawing/2015/10/21/chartex" xmlns:cx3="http://schemas.microsoft.com/office/drawing/2016/5/9/chartex" xmlns:cx4="http://schemas.microsoft.com/office/drawing/2016/5/10/chartex" xmlns:cx5="http://schemas.microsoft.com/office/drawing/2016/5/11/chartex" xmlns:cx6="http://schemas.microsoft.com/office/drawing/2016/5/12/chartex" xmlns:cx7="http://schemas.microsoft.com/office/drawing/2016/5/13/chartex" xmlns:cx8="http://schemas.microsoft.com/office/drawing/2016/5/14/chartex" xmlns:mc="http://schemas.openxmlformats.org/markup-compatibility/2006" xmlns:aink="http://schemas.microsoft.com/office/drawing/2016/ink" xmlns:am3d="http://schemas.microsoft.com/office/drawing/2017/model3d" xmlns:o="urn:schemas-microsoft-com:office:office" xmlns:oel="http://schemas.microsoft.com/office/2019/extlst" xmlns:r="http://schemas.openxmlformats.org/officeDocument/2006/relationships" xmlns:m="http://schemas.openxmlformats.org/officeDocument/2006/math" xmlns:v="urn:schemas-microsoft-com:vml" xmlns:wp14="http://schemas.microsoft.com/office/word/2010/wordprocessingDrawing" xmlns:wp="http://schemas.openxmlformats.org/drawingml/2006/wordprocessingDrawing" xmlns:w10="urn:schemas-microsoft-com:office:word" xmlns:w="http://schemas.openxmlformats.org/wordprocessingml/2006/main" xmlns:w14="http://schemas.microsoft.com/office/word/2010/wordml" xmlns:w15="http://schemas.microsoft.com/office/word/2012/wordml" xmlns:w16cex="http://schemas.microsoft.com/office/word/2018/wordml/cex" xmlns:w16cid="http://schemas.microsoft.com/office/word/2016/wordml/cid" xmlns:w16="http://schemas.microsoft.com/office/word/2018/wordml" xmlns:w16sdtdh="http://schemas.microsoft.com/office/word/2020/wordml/sdtdatahash" xmlns:w16se="http://schemas.microsoft.com/office/word/2015/wordml/symex" xmlns:wpg="http://schemas.microsoft.com/office/word/2010/wordprocessingGroup" xmlns:wpi="http://schemas.microsoft.com/office/word/2010/wordprocessingInk" xmlns:wne="http://schemas.microsoft.com/office/word/2006/wordml" xmlns:wps="http://schemas.microsoft.com/office/word/2010/wordprocessingShape" mc:Ignorable="w14 w15 w16se w16cid w16 w16cex w16sdtdh wp14">
+  <w:footnote w:type="separator" w:id="-1">
+    <w:p>
+      <w:r>
+        <w:separator/>
+      </w:r>
+    </w:p>
+  </w:footnote>
+  <w:footnote w:type="continuationSeparator" w:id="0">
+    <w:p>
+      <w:r>
+        <w:continuationSeparator/>
+      </w:r>
+    </w:p>
+  </w:footnote>
+</w:footnotes>
+</file>
+
 <file path=word/numbering.xml><?xml version="1.0" encoding="utf-8"?>
 <w:numbering xmlns:wpc="http://schemas.microsoft.com/office/word/2010/wordprocessingCanvas" xmlns:cx="http://schemas.microsoft.com/office/drawing/2014/chartex" xmlns:cx1="http://schemas.microsoft.com/office/drawing/2015/9/8/chartex" xmlns:cx2="http://schemas.microsoft.com/office/drawing/2015/10/21/chartex" xmlns:cx3="http://schemas.microsoft.com/office/drawing/2016/5/9/chartex" xmlns:cx4="http://schemas.microsoft.com/office/drawing/2016/5/10/chartex" xmlns:cx5="http://schemas.microsoft.com/office/drawing/2016/5/11/chartex" xmlns:cx6="http://schemas.microsoft.com/office/drawing/2016/5/12/chartex" xmlns:cx7="http://schemas.microsoft.com/office/drawing/2016/5/13/chartex" xmlns:cx8="http://schemas.microsoft.com/office/drawing/2016/5/14/chartex" xmlns:mc="http://schemas.openxmlformats.org/markup-compatibility/2006" xmlns:aink="http://schemas.microsoft.com/office/drawing/2016/ink" xmlns:am3d="http://schemas.microsoft.com/office/drawing/2017/model3d" xmlns:o="urn:schemas-microsoft-com:office:office" xmlns:oel="http://schemas.microsoft.com/office/2019/extlst" xmlns:r="http://schemas.openxmlformats.org/officeDocument/2006/relationships" xmlns:m="http://schemas.openxmlformats.org/officeDocument/2006/math" xmlns:v="urn:schemas-microsoft-com:vml" xmlns:wp14="http://schemas.microsoft.com/office/word/2010/wordprocessingDrawing" xmlns:wp="http://schemas.openxmlformats.org/drawingml/2006/wordprocessingDrawing" xmlns:w10="urn:schemas-microsoft-com:office:word" xmlns:w="http://schemas.openxmlformats.org/wordprocessingml/2006/main" xmlns:w14="http://schemas.microsoft.com/office/word/2010/wordml" xmlns:w15="http://schemas.microsoft.com/office/word/2012/wordml" xmlns:w16cex="http://schemas.microsoft.com/office/word/2018/wordml/cex" xmlns:w16cid="http://schemas.microsoft.com/office/word/2016/wordml/cid" xmlns:w16="http://schemas.microsoft.com/office/word/2018/wordml" xmlns:w16sdtdh="http://schemas.microsoft.com/office/word/2020/wordml/sdtdatahash" xmlns:w16se="http://schemas.microsoft.com/office/word/2015/wordml/symex" xmlns:wpg="http://schemas.microsoft.com/office/word/2010/wordprocessingGroup" xmlns:wpi="http://schemas.microsoft.com/office/word/2010/wordprocessingInk" xmlns:wne="http://schemas.microsoft.com/office/word/2006/wordml" xmlns:wps="http://schemas.microsoft.com/office/word/2010/wordprocessingShape" mc:Ignorable="w14 w15 w16se w16cid w16 w16cex w16sdtdh wp14">
   <w:abstractNum w:abstractNumId="0" w15:restartNumberingAfterBreak="0">
@@ -7597,6 +8935,184 @@
     </w:lvl>
   </w:abstractNum>
   <w:abstractNum w:abstractNumId="1" w15:restartNumberingAfterBreak="0">
+    <w:nsid w:val="252F3F02"/>
+    <w:multiLevelType w:val="hybridMultilevel"/>
+    <w:tmpl w:val="078E5418"/>
+    <w:lvl w:ilvl="0" w:tplc="0415000F">
+      <w:start w:val="1"/>
+      <w:numFmt w:val="decimal"/>
+      <w:lvlText w:val="%1."/>
+      <w:lvlJc w:val="left"/>
+      <w:pPr>
+        <w:ind w:left="720" w:hanging="360"/>
+      </w:pPr>
+      <w:rPr>
+        <w:rFonts w:hint="default"/>
+      </w:rPr>
+    </w:lvl>
+    <w:lvl w:ilvl="1" w:tplc="04150019" w:tentative="1">
+      <w:start w:val="1"/>
+      <w:numFmt w:val="lowerLetter"/>
+      <w:lvlText w:val="%2."/>
+      <w:lvlJc w:val="left"/>
+      <w:pPr>
+        <w:ind w:left="1440" w:hanging="360"/>
+      </w:pPr>
+    </w:lvl>
+    <w:lvl w:ilvl="2" w:tplc="0415001B" w:tentative="1">
+      <w:start w:val="1"/>
+      <w:numFmt w:val="lowerRoman"/>
+      <w:lvlText w:val="%3."/>
+      <w:lvlJc w:val="right"/>
+      <w:pPr>
+        <w:ind w:left="2160" w:hanging="180"/>
+      </w:pPr>
+    </w:lvl>
+    <w:lvl w:ilvl="3" w:tplc="0415000F" w:tentative="1">
+      <w:start w:val="1"/>
+      <w:numFmt w:val="decimal"/>
+      <w:lvlText w:val="%4."/>
+      <w:lvlJc w:val="left"/>
+      <w:pPr>
+        <w:ind w:left="2880" w:hanging="360"/>
+      </w:pPr>
+    </w:lvl>
+    <w:lvl w:ilvl="4" w:tplc="04150019" w:tentative="1">
+      <w:start w:val="1"/>
+      <w:numFmt w:val="lowerLetter"/>
+      <w:lvlText w:val="%5."/>
+      <w:lvlJc w:val="left"/>
+      <w:pPr>
+        <w:ind w:left="3600" w:hanging="360"/>
+      </w:pPr>
+    </w:lvl>
+    <w:lvl w:ilvl="5" w:tplc="0415001B" w:tentative="1">
+      <w:start w:val="1"/>
+      <w:numFmt w:val="lowerRoman"/>
+      <w:lvlText w:val="%6."/>
+      <w:lvlJc w:val="right"/>
+      <w:pPr>
+        <w:ind w:left="4320" w:hanging="180"/>
+      </w:pPr>
+    </w:lvl>
+    <w:lvl w:ilvl="6" w:tplc="0415000F" w:tentative="1">
+      <w:start w:val="1"/>
+      <w:numFmt w:val="decimal"/>
+      <w:lvlText w:val="%7."/>
+      <w:lvlJc w:val="left"/>
+      <w:pPr>
+        <w:ind w:left="5040" w:hanging="360"/>
+      </w:pPr>
+    </w:lvl>
+    <w:lvl w:ilvl="7" w:tplc="04150019" w:tentative="1">
+      <w:start w:val="1"/>
+      <w:numFmt w:val="lowerLetter"/>
+      <w:lvlText w:val="%8."/>
+      <w:lvlJc w:val="left"/>
+      <w:pPr>
+        <w:ind w:left="5760" w:hanging="360"/>
+      </w:pPr>
+    </w:lvl>
+    <w:lvl w:ilvl="8" w:tplc="0415001B" w:tentative="1">
+      <w:start w:val="1"/>
+      <w:numFmt w:val="lowerRoman"/>
+      <w:lvlText w:val="%9."/>
+      <w:lvlJc w:val="right"/>
+      <w:pPr>
+        <w:ind w:left="6480" w:hanging="180"/>
+      </w:pPr>
+    </w:lvl>
+  </w:abstractNum>
+  <w:abstractNum w:abstractNumId="2" w15:restartNumberingAfterBreak="0">
+    <w:nsid w:val="3B9331E1"/>
+    <w:multiLevelType w:val="hybridMultilevel"/>
+    <w:tmpl w:val="1A904DFE"/>
+    <w:lvl w:ilvl="0" w:tplc="0415000F">
+      <w:start w:val="1"/>
+      <w:numFmt w:val="decimal"/>
+      <w:lvlText w:val="%1."/>
+      <w:lvlJc w:val="left"/>
+      <w:pPr>
+        <w:ind w:left="720" w:hanging="360"/>
+      </w:pPr>
+      <w:rPr>
+        <w:rFonts w:hint="default"/>
+      </w:rPr>
+    </w:lvl>
+    <w:lvl w:ilvl="1" w:tplc="04150019" w:tentative="1">
+      <w:start w:val="1"/>
+      <w:numFmt w:val="lowerLetter"/>
+      <w:lvlText w:val="%2."/>
+      <w:lvlJc w:val="left"/>
+      <w:pPr>
+        <w:ind w:left="1440" w:hanging="360"/>
+      </w:pPr>
+    </w:lvl>
+    <w:lvl w:ilvl="2" w:tplc="0415001B" w:tentative="1">
+      <w:start w:val="1"/>
+      <w:numFmt w:val="lowerRoman"/>
+      <w:lvlText w:val="%3."/>
+      <w:lvlJc w:val="right"/>
+      <w:pPr>
+        <w:ind w:left="2160" w:hanging="180"/>
+      </w:pPr>
+    </w:lvl>
+    <w:lvl w:ilvl="3" w:tplc="0415000F" w:tentative="1">
+      <w:start w:val="1"/>
+      <w:numFmt w:val="decimal"/>
+      <w:lvlText w:val="%4."/>
+      <w:lvlJc w:val="left"/>
+      <w:pPr>
+        <w:ind w:left="2880" w:hanging="360"/>
+      </w:pPr>
+    </w:lvl>
+    <w:lvl w:ilvl="4" w:tplc="04150019" w:tentative="1">
+      <w:start w:val="1"/>
+      <w:numFmt w:val="lowerLetter"/>
+      <w:lvlText w:val="%5."/>
+      <w:lvlJc w:val="left"/>
+      <w:pPr>
+        <w:ind w:left="3600" w:hanging="360"/>
+      </w:pPr>
+    </w:lvl>
+    <w:lvl w:ilvl="5" w:tplc="0415001B" w:tentative="1">
+      <w:start w:val="1"/>
+      <w:numFmt w:val="lowerRoman"/>
+      <w:lvlText w:val="%6."/>
+      <w:lvlJc w:val="right"/>
+      <w:pPr>
+        <w:ind w:left="4320" w:hanging="180"/>
+      </w:pPr>
+    </w:lvl>
+    <w:lvl w:ilvl="6" w:tplc="0415000F" w:tentative="1">
+      <w:start w:val="1"/>
+      <w:numFmt w:val="decimal"/>
+      <w:lvlText w:val="%7."/>
+      <w:lvlJc w:val="left"/>
+      <w:pPr>
+        <w:ind w:left="5040" w:hanging="360"/>
+      </w:pPr>
+    </w:lvl>
+    <w:lvl w:ilvl="7" w:tplc="04150019" w:tentative="1">
+      <w:start w:val="1"/>
+      <w:numFmt w:val="lowerLetter"/>
+      <w:lvlText w:val="%8."/>
+      <w:lvlJc w:val="left"/>
+      <w:pPr>
+        <w:ind w:left="5760" w:hanging="360"/>
+      </w:pPr>
+    </w:lvl>
+    <w:lvl w:ilvl="8" w:tplc="0415001B" w:tentative="1">
+      <w:start w:val="1"/>
+      <w:numFmt w:val="lowerRoman"/>
+      <w:lvlText w:val="%9."/>
+      <w:lvlJc w:val="right"/>
+      <w:pPr>
+        <w:ind w:left="6480" w:hanging="180"/>
+      </w:pPr>
+    </w:lvl>
+  </w:abstractNum>
+  <w:abstractNum w:abstractNumId="3" w15:restartNumberingAfterBreak="0">
     <w:nsid w:val="3DD25494"/>
     <w:multiLevelType w:val="multilevel"/>
     <w:tmpl w:val="169488EC"/>
@@ -7736,7 +9252,7 @@
       </w:rPr>
     </w:lvl>
   </w:abstractNum>
-  <w:abstractNum w:abstractNumId="2" w15:restartNumberingAfterBreak="0">
+  <w:abstractNum w:abstractNumId="4" w15:restartNumberingAfterBreak="0">
     <w:nsid w:val="40DF6B91"/>
     <w:multiLevelType w:val="multilevel"/>
     <w:tmpl w:val="F25659D8"/>
@@ -7876,7 +9392,7 @@
       </w:rPr>
     </w:lvl>
   </w:abstractNum>
-  <w:abstractNum w:abstractNumId="3" w15:restartNumberingAfterBreak="0">
+  <w:abstractNum w:abstractNumId="5" w15:restartNumberingAfterBreak="0">
     <w:nsid w:val="44C801DD"/>
     <w:multiLevelType w:val="multilevel"/>
     <w:tmpl w:val="35D8120A"/>
@@ -7995,7 +9511,185 @@
       </w:pPr>
     </w:lvl>
   </w:abstractNum>
-  <w:abstractNum w:abstractNumId="4" w15:restartNumberingAfterBreak="0">
+  <w:abstractNum w:abstractNumId="6" w15:restartNumberingAfterBreak="0">
+    <w:nsid w:val="485D64DE"/>
+    <w:multiLevelType w:val="hybridMultilevel"/>
+    <w:tmpl w:val="078E5418"/>
+    <w:lvl w:ilvl="0" w:tplc="FFFFFFFF">
+      <w:start w:val="1"/>
+      <w:numFmt w:val="decimal"/>
+      <w:lvlText w:val="%1."/>
+      <w:lvlJc w:val="left"/>
+      <w:pPr>
+        <w:ind w:left="720" w:hanging="360"/>
+      </w:pPr>
+      <w:rPr>
+        <w:rFonts w:hint="default"/>
+      </w:rPr>
+    </w:lvl>
+    <w:lvl w:ilvl="1" w:tplc="FFFFFFFF" w:tentative="1">
+      <w:start w:val="1"/>
+      <w:numFmt w:val="lowerLetter"/>
+      <w:lvlText w:val="%2."/>
+      <w:lvlJc w:val="left"/>
+      <w:pPr>
+        <w:ind w:left="1440" w:hanging="360"/>
+      </w:pPr>
+    </w:lvl>
+    <w:lvl w:ilvl="2" w:tplc="FFFFFFFF" w:tentative="1">
+      <w:start w:val="1"/>
+      <w:numFmt w:val="lowerRoman"/>
+      <w:lvlText w:val="%3."/>
+      <w:lvlJc w:val="right"/>
+      <w:pPr>
+        <w:ind w:left="2160" w:hanging="180"/>
+      </w:pPr>
+    </w:lvl>
+    <w:lvl w:ilvl="3" w:tplc="FFFFFFFF" w:tentative="1">
+      <w:start w:val="1"/>
+      <w:numFmt w:val="decimal"/>
+      <w:lvlText w:val="%4."/>
+      <w:lvlJc w:val="left"/>
+      <w:pPr>
+        <w:ind w:left="2880" w:hanging="360"/>
+      </w:pPr>
+    </w:lvl>
+    <w:lvl w:ilvl="4" w:tplc="FFFFFFFF" w:tentative="1">
+      <w:start w:val="1"/>
+      <w:numFmt w:val="lowerLetter"/>
+      <w:lvlText w:val="%5."/>
+      <w:lvlJc w:val="left"/>
+      <w:pPr>
+        <w:ind w:left="3600" w:hanging="360"/>
+      </w:pPr>
+    </w:lvl>
+    <w:lvl w:ilvl="5" w:tplc="FFFFFFFF" w:tentative="1">
+      <w:start w:val="1"/>
+      <w:numFmt w:val="lowerRoman"/>
+      <w:lvlText w:val="%6."/>
+      <w:lvlJc w:val="right"/>
+      <w:pPr>
+        <w:ind w:left="4320" w:hanging="180"/>
+      </w:pPr>
+    </w:lvl>
+    <w:lvl w:ilvl="6" w:tplc="FFFFFFFF" w:tentative="1">
+      <w:start w:val="1"/>
+      <w:numFmt w:val="decimal"/>
+      <w:lvlText w:val="%7."/>
+      <w:lvlJc w:val="left"/>
+      <w:pPr>
+        <w:ind w:left="5040" w:hanging="360"/>
+      </w:pPr>
+    </w:lvl>
+    <w:lvl w:ilvl="7" w:tplc="FFFFFFFF" w:tentative="1">
+      <w:start w:val="1"/>
+      <w:numFmt w:val="lowerLetter"/>
+      <w:lvlText w:val="%8."/>
+      <w:lvlJc w:val="left"/>
+      <w:pPr>
+        <w:ind w:left="5760" w:hanging="360"/>
+      </w:pPr>
+    </w:lvl>
+    <w:lvl w:ilvl="8" w:tplc="FFFFFFFF" w:tentative="1">
+      <w:start w:val="1"/>
+      <w:numFmt w:val="lowerRoman"/>
+      <w:lvlText w:val="%9."/>
+      <w:lvlJc w:val="right"/>
+      <w:pPr>
+        <w:ind w:left="6480" w:hanging="180"/>
+      </w:pPr>
+    </w:lvl>
+  </w:abstractNum>
+  <w:abstractNum w:abstractNumId="7" w15:restartNumberingAfterBreak="0">
+    <w:nsid w:val="49662231"/>
+    <w:multiLevelType w:val="hybridMultilevel"/>
+    <w:tmpl w:val="078E5418"/>
+    <w:lvl w:ilvl="0" w:tplc="FFFFFFFF">
+      <w:start w:val="1"/>
+      <w:numFmt w:val="decimal"/>
+      <w:lvlText w:val="%1."/>
+      <w:lvlJc w:val="left"/>
+      <w:pPr>
+        <w:ind w:left="720" w:hanging="360"/>
+      </w:pPr>
+      <w:rPr>
+        <w:rFonts w:hint="default"/>
+      </w:rPr>
+    </w:lvl>
+    <w:lvl w:ilvl="1" w:tplc="FFFFFFFF" w:tentative="1">
+      <w:start w:val="1"/>
+      <w:numFmt w:val="lowerLetter"/>
+      <w:lvlText w:val="%2."/>
+      <w:lvlJc w:val="left"/>
+      <w:pPr>
+        <w:ind w:left="1440" w:hanging="360"/>
+      </w:pPr>
+    </w:lvl>
+    <w:lvl w:ilvl="2" w:tplc="FFFFFFFF" w:tentative="1">
+      <w:start w:val="1"/>
+      <w:numFmt w:val="lowerRoman"/>
+      <w:lvlText w:val="%3."/>
+      <w:lvlJc w:val="right"/>
+      <w:pPr>
+        <w:ind w:left="2160" w:hanging="180"/>
+      </w:pPr>
+    </w:lvl>
+    <w:lvl w:ilvl="3" w:tplc="FFFFFFFF" w:tentative="1">
+      <w:start w:val="1"/>
+      <w:numFmt w:val="decimal"/>
+      <w:lvlText w:val="%4."/>
+      <w:lvlJc w:val="left"/>
+      <w:pPr>
+        <w:ind w:left="2880" w:hanging="360"/>
+      </w:pPr>
+    </w:lvl>
+    <w:lvl w:ilvl="4" w:tplc="FFFFFFFF" w:tentative="1">
+      <w:start w:val="1"/>
+      <w:numFmt w:val="lowerLetter"/>
+      <w:lvlText w:val="%5."/>
+      <w:lvlJc w:val="left"/>
+      <w:pPr>
+        <w:ind w:left="3600" w:hanging="360"/>
+      </w:pPr>
+    </w:lvl>
+    <w:lvl w:ilvl="5" w:tplc="FFFFFFFF" w:tentative="1">
+      <w:start w:val="1"/>
+      <w:numFmt w:val="lowerRoman"/>
+      <w:lvlText w:val="%6."/>
+      <w:lvlJc w:val="right"/>
+      <w:pPr>
+        <w:ind w:left="4320" w:hanging="180"/>
+      </w:pPr>
+    </w:lvl>
+    <w:lvl w:ilvl="6" w:tplc="FFFFFFFF" w:tentative="1">
+      <w:start w:val="1"/>
+      <w:numFmt w:val="decimal"/>
+      <w:lvlText w:val="%7."/>
+      <w:lvlJc w:val="left"/>
+      <w:pPr>
+        <w:ind w:left="5040" w:hanging="360"/>
+      </w:pPr>
+    </w:lvl>
+    <w:lvl w:ilvl="7" w:tplc="FFFFFFFF" w:tentative="1">
+      <w:start w:val="1"/>
+      <w:numFmt w:val="lowerLetter"/>
+      <w:lvlText w:val="%8."/>
+      <w:lvlJc w:val="left"/>
+      <w:pPr>
+        <w:ind w:left="5760" w:hanging="360"/>
+      </w:pPr>
+    </w:lvl>
+    <w:lvl w:ilvl="8" w:tplc="FFFFFFFF" w:tentative="1">
+      <w:start w:val="1"/>
+      <w:numFmt w:val="lowerRoman"/>
+      <w:lvlText w:val="%9."/>
+      <w:lvlJc w:val="right"/>
+      <w:pPr>
+        <w:ind w:left="6480" w:hanging="180"/>
+      </w:pPr>
+    </w:lvl>
+  </w:abstractNum>
+  <w:abstractNum w:abstractNumId="8" w15:restartNumberingAfterBreak="0">
     <w:nsid w:val="4A1A1265"/>
     <w:multiLevelType w:val="multilevel"/>
     <w:tmpl w:val="C79ADD9A"/>
@@ -8135,7 +9829,7 @@
       </w:rPr>
     </w:lvl>
   </w:abstractNum>
-  <w:abstractNum w:abstractNumId="5" w15:restartNumberingAfterBreak="0">
+  <w:abstractNum w:abstractNumId="9" w15:restartNumberingAfterBreak="0">
     <w:nsid w:val="4C0C28D0"/>
     <w:multiLevelType w:val="multilevel"/>
     <w:tmpl w:val="D8888278"/>
@@ -8255,7 +9949,96 @@
       </w:pPr>
     </w:lvl>
   </w:abstractNum>
-  <w:abstractNum w:abstractNumId="6" w15:restartNumberingAfterBreak="0">
+  <w:abstractNum w:abstractNumId="10" w15:restartNumberingAfterBreak="0">
+    <w:nsid w:val="4D4810D7"/>
+    <w:multiLevelType w:val="hybridMultilevel"/>
+    <w:tmpl w:val="797612CC"/>
+    <w:lvl w:ilvl="0" w:tplc="0415000F">
+      <w:start w:val="1"/>
+      <w:numFmt w:val="decimal"/>
+      <w:lvlText w:val="%1."/>
+      <w:lvlJc w:val="left"/>
+      <w:pPr>
+        <w:ind w:left="720" w:hanging="360"/>
+      </w:pPr>
+      <w:rPr>
+        <w:rFonts w:hint="default"/>
+      </w:rPr>
+    </w:lvl>
+    <w:lvl w:ilvl="1" w:tplc="04150019" w:tentative="1">
+      <w:start w:val="1"/>
+      <w:numFmt w:val="lowerLetter"/>
+      <w:lvlText w:val="%2."/>
+      <w:lvlJc w:val="left"/>
+      <w:pPr>
+        <w:ind w:left="1440" w:hanging="360"/>
+      </w:pPr>
+    </w:lvl>
+    <w:lvl w:ilvl="2" w:tplc="0415001B" w:tentative="1">
+      <w:start w:val="1"/>
+      <w:numFmt w:val="lowerRoman"/>
+      <w:lvlText w:val="%3."/>
+      <w:lvlJc w:val="right"/>
+      <w:pPr>
+        <w:ind w:left="2160" w:hanging="180"/>
+      </w:pPr>
+    </w:lvl>
+    <w:lvl w:ilvl="3" w:tplc="0415000F" w:tentative="1">
+      <w:start w:val="1"/>
+      <w:numFmt w:val="decimal"/>
+      <w:lvlText w:val="%4."/>
+      <w:lvlJc w:val="left"/>
+      <w:pPr>
+        <w:ind w:left="2880" w:hanging="360"/>
+      </w:pPr>
+    </w:lvl>
+    <w:lvl w:ilvl="4" w:tplc="04150019" w:tentative="1">
+      <w:start w:val="1"/>
+      <w:numFmt w:val="lowerLetter"/>
+      <w:lvlText w:val="%5."/>
+      <w:lvlJc w:val="left"/>
+      <w:pPr>
+        <w:ind w:left="3600" w:hanging="360"/>
+      </w:pPr>
+    </w:lvl>
+    <w:lvl w:ilvl="5" w:tplc="0415001B" w:tentative="1">
+      <w:start w:val="1"/>
+      <w:numFmt w:val="lowerRoman"/>
+      <w:lvlText w:val="%6."/>
+      <w:lvlJc w:val="right"/>
+      <w:pPr>
+        <w:ind w:left="4320" w:hanging="180"/>
+      </w:pPr>
+    </w:lvl>
+    <w:lvl w:ilvl="6" w:tplc="0415000F" w:tentative="1">
+      <w:start w:val="1"/>
+      <w:numFmt w:val="decimal"/>
+      <w:lvlText w:val="%7."/>
+      <w:lvlJc w:val="left"/>
+      <w:pPr>
+        <w:ind w:left="5040" w:hanging="360"/>
+      </w:pPr>
+    </w:lvl>
+    <w:lvl w:ilvl="7" w:tplc="04150019" w:tentative="1">
+      <w:start w:val="1"/>
+      <w:numFmt w:val="lowerLetter"/>
+      <w:lvlText w:val="%8."/>
+      <w:lvlJc w:val="left"/>
+      <w:pPr>
+        <w:ind w:left="5760" w:hanging="360"/>
+      </w:pPr>
+    </w:lvl>
+    <w:lvl w:ilvl="8" w:tplc="0415001B" w:tentative="1">
+      <w:start w:val="1"/>
+      <w:numFmt w:val="lowerRoman"/>
+      <w:lvlText w:val="%9."/>
+      <w:lvlJc w:val="right"/>
+      <w:pPr>
+        <w:ind w:left="6480" w:hanging="180"/>
+      </w:pPr>
+    </w:lvl>
+  </w:abstractNum>
+  <w:abstractNum w:abstractNumId="11" w15:restartNumberingAfterBreak="0">
     <w:nsid w:val="69954AC8"/>
     <w:multiLevelType w:val="multilevel"/>
     <w:tmpl w:val="38F45112"/>
@@ -8374,7 +10157,7 @@
       </w:pPr>
     </w:lvl>
   </w:abstractNum>
-  <w:abstractNum w:abstractNumId="7" w15:restartNumberingAfterBreak="0">
+  <w:abstractNum w:abstractNumId="12" w15:restartNumberingAfterBreak="0">
     <w:nsid w:val="6C8C0BAB"/>
     <w:multiLevelType w:val="hybridMultilevel"/>
     <w:tmpl w:val="A4CCA594"/>
@@ -8460,7 +10243,7 @@
       </w:pPr>
     </w:lvl>
   </w:abstractNum>
-  <w:abstractNum w:abstractNumId="8" w15:restartNumberingAfterBreak="0">
+  <w:abstractNum w:abstractNumId="13" w15:restartNumberingAfterBreak="0">
     <w:nsid w:val="71CC60C4"/>
     <w:multiLevelType w:val="multilevel"/>
     <w:tmpl w:val="F4B0AF96"/>
@@ -8575,7 +10358,7 @@
       </w:pPr>
     </w:lvl>
   </w:abstractNum>
-  <w:abstractNum w:abstractNumId="9" w15:restartNumberingAfterBreak="0">
+  <w:abstractNum w:abstractNumId="14" w15:restartNumberingAfterBreak="0">
     <w:nsid w:val="78703C55"/>
     <w:multiLevelType w:val="hybridMultilevel"/>
     <w:tmpl w:val="93127EA4"/>
@@ -8688,7 +10471,7 @@
       </w:rPr>
     </w:lvl>
   </w:abstractNum>
-  <w:abstractNum w:abstractNumId="10" w15:restartNumberingAfterBreak="0">
+  <w:abstractNum w:abstractNumId="15" w15:restartNumberingAfterBreak="0">
     <w:nsid w:val="7B2E736A"/>
     <w:multiLevelType w:val="multilevel"/>
     <w:tmpl w:val="E5D25520"/>
@@ -8807,7 +10590,7 @@
       </w:pPr>
     </w:lvl>
   </w:abstractNum>
-  <w:abstractNum w:abstractNumId="11" w15:restartNumberingAfterBreak="0">
+  <w:abstractNum w:abstractNumId="16" w15:restartNumberingAfterBreak="0">
     <w:nsid w:val="7CD71E79"/>
     <w:multiLevelType w:val="multilevel"/>
     <w:tmpl w:val="A008C6BE"/>
@@ -8947,40 +10730,55 @@
     </w:lvl>
   </w:abstractNum>
   <w:num w:numId="1" w16cid:durableId="1065683396">
-    <w:abstractNumId w:val="5"/>
+    <w:abstractNumId w:val="9"/>
   </w:num>
   <w:num w:numId="2" w16cid:durableId="1966740465">
     <w:abstractNumId w:val="0"/>
   </w:num>
   <w:num w:numId="3" w16cid:durableId="1523668765">
+    <w:abstractNumId w:val="3"/>
+  </w:num>
+  <w:num w:numId="4" w16cid:durableId="86779184">
+    <w:abstractNumId w:val="16"/>
+  </w:num>
+  <w:num w:numId="5" w16cid:durableId="1013415607">
+    <w:abstractNumId w:val="8"/>
+  </w:num>
+  <w:num w:numId="6" w16cid:durableId="192810132">
+    <w:abstractNumId w:val="11"/>
+  </w:num>
+  <w:num w:numId="7" w16cid:durableId="1120539706">
+    <w:abstractNumId w:val="5"/>
+  </w:num>
+  <w:num w:numId="8" w16cid:durableId="1696075342">
+    <w:abstractNumId w:val="13"/>
+  </w:num>
+  <w:num w:numId="9" w16cid:durableId="1695569638">
+    <w:abstractNumId w:val="15"/>
+  </w:num>
+  <w:num w:numId="10" w16cid:durableId="139427466">
+    <w:abstractNumId w:val="4"/>
+  </w:num>
+  <w:num w:numId="11" w16cid:durableId="103231146">
+    <w:abstractNumId w:val="14"/>
+  </w:num>
+  <w:num w:numId="12" w16cid:durableId="991565017">
+    <w:abstractNumId w:val="12"/>
+  </w:num>
+  <w:num w:numId="13" w16cid:durableId="860942">
+    <w:abstractNumId w:val="2"/>
+  </w:num>
+  <w:num w:numId="14" w16cid:durableId="688600597">
     <w:abstractNumId w:val="1"/>
   </w:num>
-  <w:num w:numId="4" w16cid:durableId="86779184">
-    <w:abstractNumId w:val="11"/>
+  <w:num w:numId="15" w16cid:durableId="2036072796">
+    <w:abstractNumId w:val="7"/>
   </w:num>
-  <w:num w:numId="5" w16cid:durableId="1013415607">
-    <w:abstractNumId w:val="4"/>
-  </w:num>
-  <w:num w:numId="6" w16cid:durableId="192810132">
+  <w:num w:numId="16" w16cid:durableId="1426882463">
     <w:abstractNumId w:val="6"/>
   </w:num>
-  <w:num w:numId="7" w16cid:durableId="1120539706">
-    <w:abstractNumId w:val="3"/>
-  </w:num>
-  <w:num w:numId="8" w16cid:durableId="1696075342">
-    <w:abstractNumId w:val="8"/>
-  </w:num>
-  <w:num w:numId="9" w16cid:durableId="1695569638">
+  <w:num w:numId="17" w16cid:durableId="967974441">
     <w:abstractNumId w:val="10"/>
-  </w:num>
-  <w:num w:numId="10" w16cid:durableId="139427466">
-    <w:abstractNumId w:val="2"/>
-  </w:num>
-  <w:num w:numId="11" w16cid:durableId="103231146">
-    <w:abstractNumId w:val="9"/>
-  </w:num>
-  <w:num w:numId="12" w16cid:durableId="991565017">
-    <w:abstractNumId w:val="7"/>
   </w:num>
 </w:numbering>
 </file>
@@ -10223,6 +12021,31 @@
       </w:tblBorders>
     </w:tblPr>
   </w:style>
+  <w:style w:type="paragraph" w:styleId="Stopka">
+    <w:name w:val="footer"/>
+    <w:basedOn w:val="Normalny"/>
+    <w:link w:val="StopkaZnak"/>
+    <w:uiPriority w:val="99"/>
+    <w:unhideWhenUsed/>
+    <w:rsid w:val="007F58D0"/>
+    <w:pPr>
+      <w:tabs>
+        <w:tab w:val="center" w:pos="4536"/>
+        <w:tab w:val="right" w:pos="9072"/>
+      </w:tabs>
+    </w:pPr>
+  </w:style>
+  <w:style w:type="character" w:customStyle="1" w:styleId="StopkaZnak">
+    <w:name w:val="Stopka Znak"/>
+    <w:basedOn w:val="Domylnaczcionkaakapitu"/>
+    <w:link w:val="Stopka"/>
+    <w:uiPriority w:val="99"/>
+    <w:rsid w:val="007F58D0"/>
+    <w:rPr>
+      <w:sz w:val="24"/>
+      <w:szCs w:val="24"/>
+    </w:rPr>
+  </w:style>
 </w:styles>
 </file>
 

</xml_diff>